<commit_message>
PCAs added for SSID, PSTR, PAST
</commit_message>
<xml_diff>
--- a/ch3_results_word.docx
+++ b/ch3_results_word.docx
@@ -663,10 +663,12 @@
     </w:p>
     <w:p>
       <w:pPr>
-        <w:pStyle w:val="BodyText"/>
-      </w:pPr>
-      <w:r>
-        <w:t xml:space="preserve"> </w:t>
+        <w:pStyle w:val="Heading3"/>
+      </w:pPr>
+      <w:bookmarkStart w:id="27" w:name="pcas"/>
+      <w:bookmarkEnd w:id="27"/>
+      <w:r>
+        <w:t xml:space="preserve">PCAs</w:t>
       </w:r>
     </w:p>
     <w:p>
@@ -675,15 +677,9 @@
       </w:pPr>
       <w:r>
         <w:rPr>
-          <w:rStyle w:val="KeywordTok"/>
-        </w:rPr>
-        <w:t xml:space="preserve">sessionInfo</w:t>
-      </w:r>
-      <w:r>
-        <w:rPr>
-          <w:rStyle w:val="NormalTok"/>
-        </w:rPr>
-        <w:t xml:space="preserve">()</w:t>
+          <w:rStyle w:val="VerbatimChar"/>
+        </w:rPr>
+        <w:t xml:space="preserve">## Loading required package: scales</w:t>
       </w:r>
     </w:p>
     <w:p>
@@ -694,6 +690,1244 @@
         <w:rPr>
           <w:rStyle w:val="VerbatimChar"/>
         </w:rPr>
+        <w:t xml:space="preserve">## </w:t>
+      </w:r>
+      <w:r>
+        <w:br w:type="textWrapping"/>
+      </w:r>
+      <w:r>
+        <w:rPr>
+          <w:rStyle w:val="VerbatimChar"/>
+        </w:rPr>
+        <w:t xml:space="preserve">## Attaching package: 'scales'</w:t>
+      </w:r>
+    </w:p>
+    <w:p>
+      <w:pPr>
+        <w:pStyle w:val="SourceCode"/>
+      </w:pPr>
+      <w:r>
+        <w:rPr>
+          <w:rStyle w:val="VerbatimChar"/>
+        </w:rPr>
+        <w:t xml:space="preserve">## The following object is masked from 'package:purrr':</w:t>
+      </w:r>
+      <w:r>
+        <w:br w:type="textWrapping"/>
+      </w:r>
+      <w:r>
+        <w:rPr>
+          <w:rStyle w:val="VerbatimChar"/>
+        </w:rPr>
+        <w:t xml:space="preserve">## </w:t>
+      </w:r>
+      <w:r>
+        <w:br w:type="textWrapping"/>
+      </w:r>
+      <w:r>
+        <w:rPr>
+          <w:rStyle w:val="VerbatimChar"/>
+        </w:rPr>
+        <w:t xml:space="preserve">##     discard</w:t>
+      </w:r>
+    </w:p>
+    <w:p>
+      <w:pPr>
+        <w:pStyle w:val="SourceCode"/>
+      </w:pPr>
+      <w:r>
+        <w:rPr>
+          <w:rStyle w:val="VerbatimChar"/>
+        </w:rPr>
+        <w:t xml:space="preserve">## The following object is masked from 'package:readr':</w:t>
+      </w:r>
+      <w:r>
+        <w:br w:type="textWrapping"/>
+      </w:r>
+      <w:r>
+        <w:rPr>
+          <w:rStyle w:val="VerbatimChar"/>
+        </w:rPr>
+        <w:t xml:space="preserve">## </w:t>
+      </w:r>
+      <w:r>
+        <w:br w:type="textWrapping"/>
+      </w:r>
+      <w:r>
+        <w:rPr>
+          <w:rStyle w:val="VerbatimChar"/>
+        </w:rPr>
+        <w:t xml:space="preserve">##     col_factor</w:t>
+      </w:r>
+    </w:p>
+    <w:p>
+      <w:pPr>
+        <w:pStyle w:val="SourceCode"/>
+      </w:pPr>
+      <w:r>
+        <w:rPr>
+          <w:rStyle w:val="VerbatimChar"/>
+        </w:rPr>
+        <w:t xml:space="preserve">## Loading required package: grid</w:t>
+      </w:r>
+    </w:p>
+    <w:p>
+      <w:pPr>
+        <w:pStyle w:val="SourceCode"/>
+      </w:pPr>
+      <w:r>
+        <w:rPr>
+          <w:rStyle w:val="VerbatimChar"/>
+        </w:rPr>
+        <w:t xml:space="preserve">## </w:t>
+      </w:r>
+      <w:r>
+        <w:br w:type="textWrapping"/>
+      </w:r>
+      <w:r>
+        <w:rPr>
+          <w:rStyle w:val="VerbatimChar"/>
+        </w:rPr>
+        <w:t xml:space="preserve">## Attaching package: 'ggbiplot'</w:t>
+      </w:r>
+    </w:p>
+    <w:p>
+      <w:pPr>
+        <w:pStyle w:val="SourceCode"/>
+      </w:pPr>
+      <w:r>
+        <w:rPr>
+          <w:rStyle w:val="VerbatimChar"/>
+        </w:rPr>
+        <w:t xml:space="preserve">## The following object is masked from 'package:ggfortify':</w:t>
+      </w:r>
+      <w:r>
+        <w:br w:type="textWrapping"/>
+      </w:r>
+      <w:r>
+        <w:rPr>
+          <w:rStyle w:val="VerbatimChar"/>
+        </w:rPr>
+        <w:t xml:space="preserve">## </w:t>
+      </w:r>
+      <w:r>
+        <w:br w:type="textWrapping"/>
+      </w:r>
+      <w:r>
+        <w:rPr>
+          <w:rStyle w:val="VerbatimChar"/>
+        </w:rPr>
+        <w:t xml:space="preserve">##     ggbiplot</w:t>
+      </w:r>
+    </w:p>
+    <w:p>
+      <w:pPr>
+        <w:pStyle w:val="SourceCode"/>
+      </w:pPr>
+      <w:r>
+        <w:rPr>
+          <w:rStyle w:val="VerbatimChar"/>
+        </w:rPr>
+        <w:t xml:space="preserve">## Importance of components:</w:t>
+      </w:r>
+      <w:r>
+        <w:br w:type="textWrapping"/>
+      </w:r>
+      <w:r>
+        <w:rPr>
+          <w:rStyle w:val="VerbatimChar"/>
+        </w:rPr>
+        <w:t xml:space="preserve">##                           PC1    PC2    PC3     PC4     PC5     PC6</w:t>
+      </w:r>
+      <w:r>
+        <w:br w:type="textWrapping"/>
+      </w:r>
+      <w:r>
+        <w:rPr>
+          <w:rStyle w:val="VerbatimChar"/>
+        </w:rPr>
+        <w:t xml:space="preserve">## Standard deviation     1.6754 1.0352 0.8997 0.75012 0.64963 0.57192</w:t>
+      </w:r>
+      <w:r>
+        <w:br w:type="textWrapping"/>
+      </w:r>
+      <w:r>
+        <w:rPr>
+          <w:rStyle w:val="VerbatimChar"/>
+        </w:rPr>
+        <w:t xml:space="preserve">## Proportion of Variance 0.4678 0.1786 0.1349 0.09378 0.07034 0.05452</w:t>
+      </w:r>
+      <w:r>
+        <w:br w:type="textWrapping"/>
+      </w:r>
+      <w:r>
+        <w:rPr>
+          <w:rStyle w:val="VerbatimChar"/>
+        </w:rPr>
+        <w:t xml:space="preserve">## Cumulative Proportion  0.4678 0.6465 0.7814 0.87515 0.94548 1.00000</w:t>
+      </w:r>
+    </w:p>
+    <w:p>
+      <w:pPr>
+        <w:pStyle w:val="FirstParagraph"/>
+      </w:pPr>
+      <w:r>
+        <w:drawing>
+          <wp:inline>
+            <wp:extent cx="5943600" cy="4754880"/>
+            <wp:effectExtent b="0" l="0" r="0" t="0"/>
+            <wp:docPr descr="" title="" id="1" name="Picture"/>
+            <a:graphic>
+              <a:graphicData uri="http://schemas.openxmlformats.org/drawingml/2006/picture">
+                <pic:pic>
+                  <pic:nvPicPr>
+                    <pic:cNvPr descr="ch3_results_word_files/figure-docx/PCAs-1.png" id="0" name="Picture"/>
+                    <pic:cNvPicPr>
+                      <a:picLocks noChangeArrowheads="1" noChangeAspect="1"/>
+                    </pic:cNvPicPr>
+                  </pic:nvPicPr>
+                  <pic:blipFill>
+                    <a:blip r:embed="rId28"/>
+                    <a:stretch>
+                      <a:fillRect/>
+                    </a:stretch>
+                  </pic:blipFill>
+                  <pic:spPr bwMode="auto">
+                    <a:xfrm>
+                      <a:off x="0" y="0"/>
+                      <a:ext cx="5943600" cy="4754880"/>
+                    </a:xfrm>
+                    <a:prstGeom prst="rect">
+                      <a:avLst/>
+                    </a:prstGeom>
+                    <a:noFill/>
+                    <a:ln w="9525">
+                      <a:noFill/>
+                      <a:headEnd/>
+                      <a:tailEnd/>
+                    </a:ln>
+                  </pic:spPr>
+                </pic:pic>
+              </a:graphicData>
+            </a:graphic>
+          </wp:inline>
+        </w:drawing>
+      </w:r>
+    </w:p>
+    <w:p>
+      <w:pPr>
+        <w:pStyle w:val="SourceCode"/>
+      </w:pPr>
+      <w:r>
+        <w:rPr>
+          <w:rStyle w:val="VerbatimChar"/>
+        </w:rPr>
+        <w:t xml:space="preserve">## </w:t>
+      </w:r>
+      <w:r>
+        <w:br w:type="textWrapping"/>
+      </w:r>
+      <w:r>
+        <w:rPr>
+          <w:rStyle w:val="VerbatimChar"/>
+        </w:rPr>
+        <w:t xml:space="preserve">## Call:</w:t>
+      </w:r>
+      <w:r>
+        <w:br w:type="textWrapping"/>
+      </w:r>
+      <w:r>
+        <w:rPr>
+          <w:rStyle w:val="VerbatimChar"/>
+        </w:rPr>
+        <w:t xml:space="preserve">## adonis(formula = value ~ ftemp + fpco2 + param + ftemp:fpco2 +      ftemp:param + fpco2:param, data = s.df.l, method = "eu") </w:t>
+      </w:r>
+      <w:r>
+        <w:br w:type="textWrapping"/>
+      </w:r>
+      <w:r>
+        <w:rPr>
+          <w:rStyle w:val="VerbatimChar"/>
+        </w:rPr>
+        <w:t xml:space="preserve">## </w:t>
+      </w:r>
+      <w:r>
+        <w:br w:type="textWrapping"/>
+      </w:r>
+      <w:r>
+        <w:rPr>
+          <w:rStyle w:val="VerbatimChar"/>
+        </w:rPr>
+        <w:t xml:space="preserve">## Permutation: free</w:t>
+      </w:r>
+      <w:r>
+        <w:br w:type="textWrapping"/>
+      </w:r>
+      <w:r>
+        <w:rPr>
+          <w:rStyle w:val="VerbatimChar"/>
+        </w:rPr>
+        <w:t xml:space="preserve">## Number of permutations: 999</w:t>
+      </w:r>
+      <w:r>
+        <w:br w:type="textWrapping"/>
+      </w:r>
+      <w:r>
+        <w:rPr>
+          <w:rStyle w:val="VerbatimChar"/>
+        </w:rPr>
+        <w:t xml:space="preserve">## </w:t>
+      </w:r>
+      <w:r>
+        <w:br w:type="textWrapping"/>
+      </w:r>
+      <w:r>
+        <w:rPr>
+          <w:rStyle w:val="VerbatimChar"/>
+        </w:rPr>
+        <w:t xml:space="preserve">## Terms added sequentially (first to last)</w:t>
+      </w:r>
+      <w:r>
+        <w:br w:type="textWrapping"/>
+      </w:r>
+      <w:r>
+        <w:rPr>
+          <w:rStyle w:val="VerbatimChar"/>
+        </w:rPr>
+        <w:t xml:space="preserve">## </w:t>
+      </w:r>
+      <w:r>
+        <w:br w:type="textWrapping"/>
+      </w:r>
+      <w:r>
+        <w:rPr>
+          <w:rStyle w:val="VerbatimChar"/>
+        </w:rPr>
+        <w:t xml:space="preserve">##              Df SumsOfSqs MeanSqs F.Model      R2 Pr(&gt;F)    </w:t>
+      </w:r>
+      <w:r>
+        <w:br w:type="textWrapping"/>
+      </w:r>
+      <w:r>
+        <w:rPr>
+          <w:rStyle w:val="VerbatimChar"/>
+        </w:rPr>
+        <w:t xml:space="preserve">## ftemp         1      3111    3111    9.50 0.00376  0.004 ** </w:t>
+      </w:r>
+      <w:r>
+        <w:br w:type="textWrapping"/>
+      </w:r>
+      <w:r>
+        <w:rPr>
+          <w:rStyle w:val="VerbatimChar"/>
+        </w:rPr>
+        <w:t xml:space="preserve">## fpco2         3     14260    4753   14.51 0.01722  0.001 ***</w:t>
+      </w:r>
+      <w:r>
+        <w:br w:type="textWrapping"/>
+      </w:r>
+      <w:r>
+        <w:rPr>
+          <w:rStyle w:val="VerbatimChar"/>
+        </w:rPr>
+        <w:t xml:space="preserve">## param         5    559386  111877  341.49 0.67541  0.001 ***</w:t>
+      </w:r>
+      <w:r>
+        <w:br w:type="textWrapping"/>
+      </w:r>
+      <w:r>
+        <w:rPr>
+          <w:rStyle w:val="VerbatimChar"/>
+        </w:rPr>
+        <w:t xml:space="preserve">## ftemp:fpco2   3      1691     564    1.72 0.00204  0.156    </w:t>
+      </w:r>
+      <w:r>
+        <w:br w:type="textWrapping"/>
+      </w:r>
+      <w:r>
+        <w:rPr>
+          <w:rStyle w:val="VerbatimChar"/>
+        </w:rPr>
+        <w:t xml:space="preserve">## ftemp:param   5     13795    2759    8.42 0.01666  0.001 ***</w:t>
+      </w:r>
+      <w:r>
+        <w:br w:type="textWrapping"/>
+      </w:r>
+      <w:r>
+        <w:rPr>
+          <w:rStyle w:val="VerbatimChar"/>
+        </w:rPr>
+        <w:t xml:space="preserve">## fpco2:param  15     65936    4396   13.42 0.07961  0.001 ***</w:t>
+      </w:r>
+      <w:r>
+        <w:br w:type="textWrapping"/>
+      </w:r>
+      <w:r>
+        <w:rPr>
+          <w:rStyle w:val="VerbatimChar"/>
+        </w:rPr>
+        <w:t xml:space="preserve">## Residuals   519    170031     328         0.20530           </w:t>
+      </w:r>
+      <w:r>
+        <w:br w:type="textWrapping"/>
+      </w:r>
+      <w:r>
+        <w:rPr>
+          <w:rStyle w:val="VerbatimChar"/>
+        </w:rPr>
+        <w:t xml:space="preserve">## Total       551    828211                 1.00000           </w:t>
+      </w:r>
+      <w:r>
+        <w:br w:type="textWrapping"/>
+      </w:r>
+      <w:r>
+        <w:rPr>
+          <w:rStyle w:val="VerbatimChar"/>
+        </w:rPr>
+        <w:t xml:space="preserve">## ---</w:t>
+      </w:r>
+      <w:r>
+        <w:br w:type="textWrapping"/>
+      </w:r>
+      <w:r>
+        <w:rPr>
+          <w:rStyle w:val="VerbatimChar"/>
+        </w:rPr>
+        <w:t xml:space="preserve">## Signif. codes:  0 '***' 0.001 '**' 0.01 '*' 0.05 '.' 0.1 ' ' 1</w:t>
+      </w:r>
+    </w:p>
+    <w:p>
+      <w:pPr>
+        <w:pStyle w:val="FirstParagraph"/>
+      </w:pPr>
+      <w:r>
+        <w:drawing>
+          <wp:inline>
+            <wp:extent cx="5943600" cy="4754880"/>
+            <wp:effectExtent b="0" l="0" r="0" t="0"/>
+            <wp:docPr descr="" title="" id="1" name="Picture"/>
+            <a:graphic>
+              <a:graphicData uri="http://schemas.openxmlformats.org/drawingml/2006/picture">
+                <pic:pic>
+                  <pic:nvPicPr>
+                    <pic:cNvPr descr="ch3_results_word_files/figure-docx/PCAs-2.png" id="0" name="Picture"/>
+                    <pic:cNvPicPr>
+                      <a:picLocks noChangeArrowheads="1" noChangeAspect="1"/>
+                    </pic:cNvPicPr>
+                  </pic:nvPicPr>
+                  <pic:blipFill>
+                    <a:blip r:embed="rId29"/>
+                    <a:stretch>
+                      <a:fillRect/>
+                    </a:stretch>
+                  </pic:blipFill>
+                  <pic:spPr bwMode="auto">
+                    <a:xfrm>
+                      <a:off x="0" y="0"/>
+                      <a:ext cx="5943600" cy="4754880"/>
+                    </a:xfrm>
+                    <a:prstGeom prst="rect">
+                      <a:avLst/>
+                    </a:prstGeom>
+                    <a:noFill/>
+                    <a:ln w="9525">
+                      <a:noFill/>
+                      <a:headEnd/>
+                      <a:tailEnd/>
+                    </a:ln>
+                  </pic:spPr>
+                </pic:pic>
+              </a:graphicData>
+            </a:graphic>
+          </wp:inline>
+        </w:drawing>
+      </w:r>
+      <w:r>
+        <w:drawing>
+          <wp:inline>
+            <wp:extent cx="5943600" cy="4754880"/>
+            <wp:effectExtent b="0" l="0" r="0" t="0"/>
+            <wp:docPr descr="" title="" id="1" name="Picture"/>
+            <a:graphic>
+              <a:graphicData uri="http://schemas.openxmlformats.org/drawingml/2006/picture">
+                <pic:pic>
+                  <pic:nvPicPr>
+                    <pic:cNvPr descr="ch3_results_word_files/figure-docx/PCAs-3.png" id="0" name="Picture"/>
+                    <pic:cNvPicPr>
+                      <a:picLocks noChangeArrowheads="1" noChangeAspect="1"/>
+                    </pic:cNvPicPr>
+                  </pic:nvPicPr>
+                  <pic:blipFill>
+                    <a:blip r:embed="rId30"/>
+                    <a:stretch>
+                      <a:fillRect/>
+                    </a:stretch>
+                  </pic:blipFill>
+                  <pic:spPr bwMode="auto">
+                    <a:xfrm>
+                      <a:off x="0" y="0"/>
+                      <a:ext cx="5943600" cy="4754880"/>
+                    </a:xfrm>
+                    <a:prstGeom prst="rect">
+                      <a:avLst/>
+                    </a:prstGeom>
+                    <a:noFill/>
+                    <a:ln w="9525">
+                      <a:noFill/>
+                      <a:headEnd/>
+                      <a:tailEnd/>
+                    </a:ln>
+                  </pic:spPr>
+                </pic:pic>
+              </a:graphicData>
+            </a:graphic>
+          </wp:inline>
+        </w:drawing>
+      </w:r>
+      <w:r>
+        <w:drawing>
+          <wp:inline>
+            <wp:extent cx="5943600" cy="4754880"/>
+            <wp:effectExtent b="0" l="0" r="0" t="0"/>
+            <wp:docPr descr="" title="" id="1" name="Picture"/>
+            <a:graphic>
+              <a:graphicData uri="http://schemas.openxmlformats.org/drawingml/2006/picture">
+                <pic:pic>
+                  <pic:nvPicPr>
+                    <pic:cNvPr descr="ch3_results_word_files/figure-docx/PCAs-4.png" id="0" name="Picture"/>
+                    <pic:cNvPicPr>
+                      <a:picLocks noChangeArrowheads="1" noChangeAspect="1"/>
+                    </pic:cNvPicPr>
+                  </pic:nvPicPr>
+                  <pic:blipFill>
+                    <a:blip r:embed="rId31"/>
+                    <a:stretch>
+                      <a:fillRect/>
+                    </a:stretch>
+                  </pic:blipFill>
+                  <pic:spPr bwMode="auto">
+                    <a:xfrm>
+                      <a:off x="0" y="0"/>
+                      <a:ext cx="5943600" cy="4754880"/>
+                    </a:xfrm>
+                    <a:prstGeom prst="rect">
+                      <a:avLst/>
+                    </a:prstGeom>
+                    <a:noFill/>
+                    <a:ln w="9525">
+                      <a:noFill/>
+                      <a:headEnd/>
+                      <a:tailEnd/>
+                    </a:ln>
+                  </pic:spPr>
+                </pic:pic>
+              </a:graphicData>
+            </a:graphic>
+          </wp:inline>
+        </w:drawing>
+      </w:r>
+    </w:p>
+    <w:p>
+      <w:pPr>
+        <w:pStyle w:val="SourceCode"/>
+      </w:pPr>
+      <w:r>
+        <w:rPr>
+          <w:rStyle w:val="VerbatimChar"/>
+        </w:rPr>
+        <w:t xml:space="preserve">## </w:t>
+      </w:r>
+      <w:r>
+        <w:br w:type="textWrapping"/>
+      </w:r>
+      <w:r>
+        <w:rPr>
+          <w:rStyle w:val="VerbatimChar"/>
+        </w:rPr>
+        <w:t xml:space="preserve">## Call:</w:t>
+      </w:r>
+      <w:r>
+        <w:br w:type="textWrapping"/>
+      </w:r>
+      <w:r>
+        <w:rPr>
+          <w:rStyle w:val="VerbatimChar"/>
+        </w:rPr>
+        <w:t xml:space="preserve">## adonis(formula = value ~ reef + ftemp + fpco2 + param + reef:param +      ftemp:param + fpco2:param, data = p.df.l, method = "eu") </w:t>
+      </w:r>
+      <w:r>
+        <w:br w:type="textWrapping"/>
+      </w:r>
+      <w:r>
+        <w:rPr>
+          <w:rStyle w:val="VerbatimChar"/>
+        </w:rPr>
+        <w:t xml:space="preserve">## </w:t>
+      </w:r>
+      <w:r>
+        <w:br w:type="textWrapping"/>
+      </w:r>
+      <w:r>
+        <w:rPr>
+          <w:rStyle w:val="VerbatimChar"/>
+        </w:rPr>
+        <w:t xml:space="preserve">## Permutation: free</w:t>
+      </w:r>
+      <w:r>
+        <w:br w:type="textWrapping"/>
+      </w:r>
+      <w:r>
+        <w:rPr>
+          <w:rStyle w:val="VerbatimChar"/>
+        </w:rPr>
+        <w:t xml:space="preserve">## Number of permutations: 999</w:t>
+      </w:r>
+      <w:r>
+        <w:br w:type="textWrapping"/>
+      </w:r>
+      <w:r>
+        <w:rPr>
+          <w:rStyle w:val="VerbatimChar"/>
+        </w:rPr>
+        <w:t xml:space="preserve">## </w:t>
+      </w:r>
+      <w:r>
+        <w:br w:type="textWrapping"/>
+      </w:r>
+      <w:r>
+        <w:rPr>
+          <w:rStyle w:val="VerbatimChar"/>
+        </w:rPr>
+        <w:t xml:space="preserve">## Terms added sequentially (first to last)</w:t>
+      </w:r>
+      <w:r>
+        <w:br w:type="textWrapping"/>
+      </w:r>
+      <w:r>
+        <w:rPr>
+          <w:rStyle w:val="VerbatimChar"/>
+        </w:rPr>
+        <w:t xml:space="preserve">## </w:t>
+      </w:r>
+      <w:r>
+        <w:br w:type="textWrapping"/>
+      </w:r>
+      <w:r>
+        <w:rPr>
+          <w:rStyle w:val="VerbatimChar"/>
+        </w:rPr>
+        <w:t xml:space="preserve">##              Df SumsOfSqs MeanSqs F.Model      R2 Pr(&gt;F)    </w:t>
+      </w:r>
+      <w:r>
+        <w:br w:type="textWrapping"/>
+      </w:r>
+      <w:r>
+        <w:rPr>
+          <w:rStyle w:val="VerbatimChar"/>
+        </w:rPr>
+        <w:t xml:space="preserve">## reef          1     10809   10809   8.252 0.00709  0.007 ** </w:t>
+      </w:r>
+      <w:r>
+        <w:br w:type="textWrapping"/>
+      </w:r>
+      <w:r>
+        <w:rPr>
+          <w:rStyle w:val="VerbatimChar"/>
+        </w:rPr>
+        <w:t xml:space="preserve">## ftemp         1     18776   18776  14.333 0.01231  0.001 ***</w:t>
+      </w:r>
+      <w:r>
+        <w:br w:type="textWrapping"/>
+      </w:r>
+      <w:r>
+        <w:rPr>
+          <w:rStyle w:val="VerbatimChar"/>
+        </w:rPr>
+        <w:t xml:space="preserve">## fpco2         3     31998   10666   8.142 0.02098  0.001 ***</w:t>
+      </w:r>
+      <w:r>
+        <w:br w:type="textWrapping"/>
+      </w:r>
+      <w:r>
+        <w:rPr>
+          <w:rStyle w:val="VerbatimChar"/>
+        </w:rPr>
+        <w:t xml:space="preserve">## param         5    600292  120058  91.650 0.39353  0.001 ***</w:t>
+      </w:r>
+      <w:r>
+        <w:br w:type="textWrapping"/>
+      </w:r>
+      <w:r>
+        <w:rPr>
+          <w:rStyle w:val="VerbatimChar"/>
+        </w:rPr>
+        <w:t xml:space="preserve">## reef:param    5     50718   10144   7.743 0.03325  0.001 ***</w:t>
+      </w:r>
+      <w:r>
+        <w:br w:type="textWrapping"/>
+      </w:r>
+      <w:r>
+        <w:rPr>
+          <w:rStyle w:val="VerbatimChar"/>
+        </w:rPr>
+        <w:t xml:space="preserve">## ftemp:param   5     85223   17045  13.011 0.05587  0.001 ***</w:t>
+      </w:r>
+      <w:r>
+        <w:br w:type="textWrapping"/>
+      </w:r>
+      <w:r>
+        <w:rPr>
+          <w:rStyle w:val="VerbatimChar"/>
+        </w:rPr>
+        <w:t xml:space="preserve">## fpco2:param  15    153837   10256   7.829 0.10085  0.001 ***</w:t>
+      </w:r>
+      <w:r>
+        <w:br w:type="textWrapping"/>
+      </w:r>
+      <w:r>
+        <w:rPr>
+          <w:rStyle w:val="VerbatimChar"/>
+        </w:rPr>
+        <w:t xml:space="preserve">## Residuals   438    573767    1310         0.37614           </w:t>
+      </w:r>
+      <w:r>
+        <w:br w:type="textWrapping"/>
+      </w:r>
+      <w:r>
+        <w:rPr>
+          <w:rStyle w:val="VerbatimChar"/>
+        </w:rPr>
+        <w:t xml:space="preserve">## Total       473   1525422                 1.00000           </w:t>
+      </w:r>
+      <w:r>
+        <w:br w:type="textWrapping"/>
+      </w:r>
+      <w:r>
+        <w:rPr>
+          <w:rStyle w:val="VerbatimChar"/>
+        </w:rPr>
+        <w:t xml:space="preserve">## ---</w:t>
+      </w:r>
+      <w:r>
+        <w:br w:type="textWrapping"/>
+      </w:r>
+      <w:r>
+        <w:rPr>
+          <w:rStyle w:val="VerbatimChar"/>
+        </w:rPr>
+        <w:t xml:space="preserve">## Signif. codes:  0 '***' 0.001 '**' 0.01 '*' 0.05 '.' 0.1 ' ' 1</w:t>
+      </w:r>
+    </w:p>
+    <w:p>
+      <w:pPr>
+        <w:pStyle w:val="FirstParagraph"/>
+      </w:pPr>
+      <w:r>
+        <w:drawing>
+          <wp:inline>
+            <wp:extent cx="5943600" cy="4754880"/>
+            <wp:effectExtent b="0" l="0" r="0" t="0"/>
+            <wp:docPr descr="" title="" id="1" name="Picture"/>
+            <a:graphic>
+              <a:graphicData uri="http://schemas.openxmlformats.org/drawingml/2006/picture">
+                <pic:pic>
+                  <pic:nvPicPr>
+                    <pic:cNvPr descr="ch3_results_word_files/figure-docx/PCAs-5.png" id="0" name="Picture"/>
+                    <pic:cNvPicPr>
+                      <a:picLocks noChangeArrowheads="1" noChangeAspect="1"/>
+                    </pic:cNvPicPr>
+                  </pic:nvPicPr>
+                  <pic:blipFill>
+                    <a:blip r:embed="rId32"/>
+                    <a:stretch>
+                      <a:fillRect/>
+                    </a:stretch>
+                  </pic:blipFill>
+                  <pic:spPr bwMode="auto">
+                    <a:xfrm>
+                      <a:off x="0" y="0"/>
+                      <a:ext cx="5943600" cy="4754880"/>
+                    </a:xfrm>
+                    <a:prstGeom prst="rect">
+                      <a:avLst/>
+                    </a:prstGeom>
+                    <a:noFill/>
+                    <a:ln w="9525">
+                      <a:noFill/>
+                      <a:headEnd/>
+                      <a:tailEnd/>
+                    </a:ln>
+                  </pic:spPr>
+                </pic:pic>
+              </a:graphicData>
+            </a:graphic>
+          </wp:inline>
+        </w:drawing>
+      </w:r>
+      <w:r>
+        <w:drawing>
+          <wp:inline>
+            <wp:extent cx="5943600" cy="4754880"/>
+            <wp:effectExtent b="0" l="0" r="0" t="0"/>
+            <wp:docPr descr="" title="" id="1" name="Picture"/>
+            <a:graphic>
+              <a:graphicData uri="http://schemas.openxmlformats.org/drawingml/2006/picture">
+                <pic:pic>
+                  <pic:nvPicPr>
+                    <pic:cNvPr descr="ch3_results_word_files/figure-docx/PCAs-6.png" id="0" name="Picture"/>
+                    <pic:cNvPicPr>
+                      <a:picLocks noChangeArrowheads="1" noChangeAspect="1"/>
+                    </pic:cNvPicPr>
+                  </pic:nvPicPr>
+                  <pic:blipFill>
+                    <a:blip r:embed="rId33"/>
+                    <a:stretch>
+                      <a:fillRect/>
+                    </a:stretch>
+                  </pic:blipFill>
+                  <pic:spPr bwMode="auto">
+                    <a:xfrm>
+                      <a:off x="0" y="0"/>
+                      <a:ext cx="5943600" cy="4754880"/>
+                    </a:xfrm>
+                    <a:prstGeom prst="rect">
+                      <a:avLst/>
+                    </a:prstGeom>
+                    <a:noFill/>
+                    <a:ln w="9525">
+                      <a:noFill/>
+                      <a:headEnd/>
+                      <a:tailEnd/>
+                    </a:ln>
+                  </pic:spPr>
+                </pic:pic>
+              </a:graphicData>
+            </a:graphic>
+          </wp:inline>
+        </w:drawing>
+      </w:r>
+      <w:r>
+        <w:drawing>
+          <wp:inline>
+            <wp:extent cx="5943600" cy="4754880"/>
+            <wp:effectExtent b="0" l="0" r="0" t="0"/>
+            <wp:docPr descr="" title="" id="1" name="Picture"/>
+            <a:graphic>
+              <a:graphicData uri="http://schemas.openxmlformats.org/drawingml/2006/picture">
+                <pic:pic>
+                  <pic:nvPicPr>
+                    <pic:cNvPr descr="ch3_results_word_files/figure-docx/PCAs-7.png" id="0" name="Picture"/>
+                    <pic:cNvPicPr>
+                      <a:picLocks noChangeArrowheads="1" noChangeAspect="1"/>
+                    </pic:cNvPicPr>
+                  </pic:nvPicPr>
+                  <pic:blipFill>
+                    <a:blip r:embed="rId34"/>
+                    <a:stretch>
+                      <a:fillRect/>
+                    </a:stretch>
+                  </pic:blipFill>
+                  <pic:spPr bwMode="auto">
+                    <a:xfrm>
+                      <a:off x="0" y="0"/>
+                      <a:ext cx="5943600" cy="4754880"/>
+                    </a:xfrm>
+                    <a:prstGeom prst="rect">
+                      <a:avLst/>
+                    </a:prstGeom>
+                    <a:noFill/>
+                    <a:ln w="9525">
+                      <a:noFill/>
+                      <a:headEnd/>
+                      <a:tailEnd/>
+                    </a:ln>
+                  </pic:spPr>
+                </pic:pic>
+              </a:graphicData>
+            </a:graphic>
+          </wp:inline>
+        </w:drawing>
+      </w:r>
+    </w:p>
+    <w:p>
+      <w:pPr>
+        <w:pStyle w:val="SourceCode"/>
+      </w:pPr>
+      <w:r>
+        <w:rPr>
+          <w:rStyle w:val="VerbatimChar"/>
+        </w:rPr>
+        <w:t xml:space="preserve">## </w:t>
+      </w:r>
+      <w:r>
+        <w:br w:type="textWrapping"/>
+      </w:r>
+      <w:r>
+        <w:rPr>
+          <w:rStyle w:val="VerbatimChar"/>
+        </w:rPr>
+        <w:t xml:space="preserve">## Call:</w:t>
+      </w:r>
+      <w:r>
+        <w:br w:type="textWrapping"/>
+      </w:r>
+      <w:r>
+        <w:rPr>
+          <w:rStyle w:val="VerbatimChar"/>
+        </w:rPr>
+        <w:t xml:space="preserve">## adonis(formula = value ~ ftemp + fpco2 + param + ftemp:param +      fpco2:param, data = a.df.l, method = "eu") </w:t>
+      </w:r>
+      <w:r>
+        <w:br w:type="textWrapping"/>
+      </w:r>
+      <w:r>
+        <w:rPr>
+          <w:rStyle w:val="VerbatimChar"/>
+        </w:rPr>
+        <w:t xml:space="preserve">## </w:t>
+      </w:r>
+      <w:r>
+        <w:br w:type="textWrapping"/>
+      </w:r>
+      <w:r>
+        <w:rPr>
+          <w:rStyle w:val="VerbatimChar"/>
+        </w:rPr>
+        <w:t xml:space="preserve">## Permutation: free</w:t>
+      </w:r>
+      <w:r>
+        <w:br w:type="textWrapping"/>
+      </w:r>
+      <w:r>
+        <w:rPr>
+          <w:rStyle w:val="VerbatimChar"/>
+        </w:rPr>
+        <w:t xml:space="preserve">## Number of permutations: 999</w:t>
+      </w:r>
+      <w:r>
+        <w:br w:type="textWrapping"/>
+      </w:r>
+      <w:r>
+        <w:rPr>
+          <w:rStyle w:val="VerbatimChar"/>
+        </w:rPr>
+        <w:t xml:space="preserve">## </w:t>
+      </w:r>
+      <w:r>
+        <w:br w:type="textWrapping"/>
+      </w:r>
+      <w:r>
+        <w:rPr>
+          <w:rStyle w:val="VerbatimChar"/>
+        </w:rPr>
+        <w:t xml:space="preserve">## Terms added sequentially (first to last)</w:t>
+      </w:r>
+      <w:r>
+        <w:br w:type="textWrapping"/>
+      </w:r>
+      <w:r>
+        <w:rPr>
+          <w:rStyle w:val="VerbatimChar"/>
+        </w:rPr>
+        <w:t xml:space="preserve">## </w:t>
+      </w:r>
+      <w:r>
+        <w:br w:type="textWrapping"/>
+      </w:r>
+      <w:r>
+        <w:rPr>
+          <w:rStyle w:val="VerbatimChar"/>
+        </w:rPr>
+        <w:t xml:space="preserve">##              Df SumsOfSqs MeanSqs F.Model      R2 Pr(&gt;F)    </w:t>
+      </w:r>
+      <w:r>
+        <w:br w:type="textWrapping"/>
+      </w:r>
+      <w:r>
+        <w:rPr>
+          <w:rStyle w:val="VerbatimChar"/>
+        </w:rPr>
+        <w:t xml:space="preserve">## ftemp         1      3111    3111    9.46 0.00376  0.002 ** </w:t>
+      </w:r>
+      <w:r>
+        <w:br w:type="textWrapping"/>
+      </w:r>
+      <w:r>
+        <w:rPr>
+          <w:rStyle w:val="VerbatimChar"/>
+        </w:rPr>
+        <w:t xml:space="preserve">## fpco2         3     14260    4753   14.45 0.01722  0.001 ***</w:t>
+      </w:r>
+      <w:r>
+        <w:br w:type="textWrapping"/>
+      </w:r>
+      <w:r>
+        <w:rPr>
+          <w:rStyle w:val="VerbatimChar"/>
+        </w:rPr>
+        <w:t xml:space="preserve">## param         5    559386  111877  340.08 0.67541  0.001 ***</w:t>
+      </w:r>
+      <w:r>
+        <w:br w:type="textWrapping"/>
+      </w:r>
+      <w:r>
+        <w:rPr>
+          <w:rStyle w:val="VerbatimChar"/>
+        </w:rPr>
+        <w:t xml:space="preserve">## ftemp:param   5     13795    2759    8.39 0.01666  0.001 ***</w:t>
+      </w:r>
+      <w:r>
+        <w:br w:type="textWrapping"/>
+      </w:r>
+      <w:r>
+        <w:rPr>
+          <w:rStyle w:val="VerbatimChar"/>
+        </w:rPr>
+        <w:t xml:space="preserve">## fpco2:param  15     65936    4396   13.36 0.07961  0.001 ***</w:t>
+      </w:r>
+      <w:r>
+        <w:br w:type="textWrapping"/>
+      </w:r>
+      <w:r>
+        <w:rPr>
+          <w:rStyle w:val="VerbatimChar"/>
+        </w:rPr>
+        <w:t xml:space="preserve">## Residuals   522    171723     329         0.20734           </w:t>
+      </w:r>
+      <w:r>
+        <w:br w:type="textWrapping"/>
+      </w:r>
+      <w:r>
+        <w:rPr>
+          <w:rStyle w:val="VerbatimChar"/>
+        </w:rPr>
+        <w:t xml:space="preserve">## Total       551    828211                 1.00000           </w:t>
+      </w:r>
+      <w:r>
+        <w:br w:type="textWrapping"/>
+      </w:r>
+      <w:r>
+        <w:rPr>
+          <w:rStyle w:val="VerbatimChar"/>
+        </w:rPr>
+        <w:t xml:space="preserve">## ---</w:t>
+      </w:r>
+      <w:r>
+        <w:br w:type="textWrapping"/>
+      </w:r>
+      <w:r>
+        <w:rPr>
+          <w:rStyle w:val="VerbatimChar"/>
+        </w:rPr>
+        <w:t xml:space="preserve">## Signif. codes:  0 '***' 0.001 '**' 0.01 '*' 0.05 '.' 0.1 ' ' 1</w:t>
+      </w:r>
+    </w:p>
+    <w:p>
+      <w:pPr>
+        <w:pStyle w:val="FirstParagraph"/>
+      </w:pPr>
+      <w:r>
+        <w:drawing>
+          <wp:inline>
+            <wp:extent cx="5943600" cy="4754880"/>
+            <wp:effectExtent b="0" l="0" r="0" t="0"/>
+            <wp:docPr descr="" title="" id="1" name="Picture"/>
+            <a:graphic>
+              <a:graphicData uri="http://schemas.openxmlformats.org/drawingml/2006/picture">
+                <pic:pic>
+                  <pic:nvPicPr>
+                    <pic:cNvPr descr="ch3_results_word_files/figure-docx/PCAs-8.png" id="0" name="Picture"/>
+                    <pic:cNvPicPr>
+                      <a:picLocks noChangeArrowheads="1" noChangeAspect="1"/>
+                    </pic:cNvPicPr>
+                  </pic:nvPicPr>
+                  <pic:blipFill>
+                    <a:blip r:embed="rId35"/>
+                    <a:stretch>
+                      <a:fillRect/>
+                    </a:stretch>
+                  </pic:blipFill>
+                  <pic:spPr bwMode="auto">
+                    <a:xfrm>
+                      <a:off x="0" y="0"/>
+                      <a:ext cx="5943600" cy="4754880"/>
+                    </a:xfrm>
+                    <a:prstGeom prst="rect">
+                      <a:avLst/>
+                    </a:prstGeom>
+                    <a:noFill/>
+                    <a:ln w="9525">
+                      <a:noFill/>
+                      <a:headEnd/>
+                      <a:tailEnd/>
+                    </a:ln>
+                  </pic:spPr>
+                </pic:pic>
+              </a:graphicData>
+            </a:graphic>
+          </wp:inline>
+        </w:drawing>
+      </w:r>
+      <w:r>
+        <w:drawing>
+          <wp:inline>
+            <wp:extent cx="5943600" cy="4754880"/>
+            <wp:effectExtent b="0" l="0" r="0" t="0"/>
+            <wp:docPr descr="" title="" id="1" name="Picture"/>
+            <a:graphic>
+              <a:graphicData uri="http://schemas.openxmlformats.org/drawingml/2006/picture">
+                <pic:pic>
+                  <pic:nvPicPr>
+                    <pic:cNvPr descr="ch3_results_word_files/figure-docx/PCAs-9.png" id="0" name="Picture"/>
+                    <pic:cNvPicPr>
+                      <a:picLocks noChangeArrowheads="1" noChangeAspect="1"/>
+                    </pic:cNvPicPr>
+                  </pic:nvPicPr>
+                  <pic:blipFill>
+                    <a:blip r:embed="rId36"/>
+                    <a:stretch>
+                      <a:fillRect/>
+                    </a:stretch>
+                  </pic:blipFill>
+                  <pic:spPr bwMode="auto">
+                    <a:xfrm>
+                      <a:off x="0" y="0"/>
+                      <a:ext cx="5943600" cy="4754880"/>
+                    </a:xfrm>
+                    <a:prstGeom prst="rect">
+                      <a:avLst/>
+                    </a:prstGeom>
+                    <a:noFill/>
+                    <a:ln w="9525">
+                      <a:noFill/>
+                      <a:headEnd/>
+                      <a:tailEnd/>
+                    </a:ln>
+                  </pic:spPr>
+                </pic:pic>
+              </a:graphicData>
+            </a:graphic>
+          </wp:inline>
+        </w:drawing>
+      </w:r>
+      <w:r>
+        <w:drawing>
+          <wp:inline>
+            <wp:extent cx="5943600" cy="4754880"/>
+            <wp:effectExtent b="0" l="0" r="0" t="0"/>
+            <wp:docPr descr="" title="" id="1" name="Picture"/>
+            <a:graphic>
+              <a:graphicData uri="http://schemas.openxmlformats.org/drawingml/2006/picture">
+                <pic:pic>
+                  <pic:nvPicPr>
+                    <pic:cNvPr descr="ch3_results_word_files/figure-docx/PCAs-10.png" id="0" name="Picture"/>
+                    <pic:cNvPicPr>
+                      <a:picLocks noChangeArrowheads="1" noChangeAspect="1"/>
+                    </pic:cNvPicPr>
+                  </pic:nvPicPr>
+                  <pic:blipFill>
+                    <a:blip r:embed="rId37"/>
+                    <a:stretch>
+                      <a:fillRect/>
+                    </a:stretch>
+                  </pic:blipFill>
+                  <pic:spPr bwMode="auto">
+                    <a:xfrm>
+                      <a:off x="0" y="0"/>
+                      <a:ext cx="5943600" cy="4754880"/>
+                    </a:xfrm>
+                    <a:prstGeom prst="rect">
+                      <a:avLst/>
+                    </a:prstGeom>
+                    <a:noFill/>
+                    <a:ln w="9525">
+                      <a:noFill/>
+                      <a:headEnd/>
+                      <a:tailEnd/>
+                    </a:ln>
+                  </pic:spPr>
+                </pic:pic>
+              </a:graphicData>
+            </a:graphic>
+          </wp:inline>
+        </w:drawing>
+      </w:r>
+      <w:r>
+        <w:drawing>
+          <wp:inline>
+            <wp:extent cx="5943600" cy="4754880"/>
+            <wp:effectExtent b="0" l="0" r="0" t="0"/>
+            <wp:docPr descr="" title="" id="1" name="Picture"/>
+            <a:graphic>
+              <a:graphicData uri="http://schemas.openxmlformats.org/drawingml/2006/picture">
+                <pic:pic>
+                  <pic:nvPicPr>
+                    <pic:cNvPr descr="ch3_results_word_files/figure-docx/PCAs-11.png" id="0" name="Picture"/>
+                    <pic:cNvPicPr>
+                      <a:picLocks noChangeArrowheads="1" noChangeAspect="1"/>
+                    </pic:cNvPicPr>
+                  </pic:nvPicPr>
+                  <pic:blipFill>
+                    <a:blip r:embed="rId38"/>
+                    <a:stretch>
+                      <a:fillRect/>
+                    </a:stretch>
+                  </pic:blipFill>
+                  <pic:spPr bwMode="auto">
+                    <a:xfrm>
+                      <a:off x="0" y="0"/>
+                      <a:ext cx="5943600" cy="4754880"/>
+                    </a:xfrm>
+                    <a:prstGeom prst="rect">
+                      <a:avLst/>
+                    </a:prstGeom>
+                    <a:noFill/>
+                    <a:ln w="9525">
+                      <a:noFill/>
+                      <a:headEnd/>
+                      <a:tailEnd/>
+                    </a:ln>
+                  </pic:spPr>
+                </pic:pic>
+              </a:graphicData>
+            </a:graphic>
+          </wp:inline>
+        </w:drawing>
+      </w:r>
+    </w:p>
+    <w:p>
+      <w:pPr>
+        <w:pStyle w:val="BodyText"/>
+      </w:pPr>
+      <w:r>
+        <w:t xml:space="preserve"> </w:t>
+      </w:r>
+    </w:p>
+    <w:p>
+      <w:pPr>
+        <w:pStyle w:val="SourceCode"/>
+      </w:pPr>
+      <w:r>
+        <w:rPr>
+          <w:rStyle w:val="KeywordTok"/>
+        </w:rPr>
+        <w:t xml:space="preserve">sessionInfo</w:t>
+      </w:r>
+      <w:r>
+        <w:rPr>
+          <w:rStyle w:val="NormalTok"/>
+        </w:rPr>
+        <w:t xml:space="preserve">()</w:t>
+      </w:r>
+    </w:p>
+    <w:p>
+      <w:pPr>
+        <w:pStyle w:val="SourceCode"/>
+      </w:pPr>
+      <w:r>
+        <w:rPr>
+          <w:rStyle w:val="VerbatimChar"/>
+        </w:rPr>
         <w:t xml:space="preserve">## R version 3.5.2 (2018-12-20)</w:t>
       </w:r>
       <w:r>
@@ -802,7 +2036,16 @@
         <w:rPr>
           <w:rStyle w:val="VerbatimChar"/>
         </w:rPr>
-        <w:t xml:space="preserve">## [1] stats     graphics  grDevices utils     datasets  methods   base     </w:t>
+        <w:t xml:space="preserve">## [1] grid      stats     graphics  grDevices utils     datasets  methods  </w:t>
+      </w:r>
+      <w:r>
+        <w:br w:type="textWrapping"/>
+      </w:r>
+      <w:r>
+        <w:rPr>
+          <w:rStyle w:val="VerbatimChar"/>
+        </w:rPr>
+        <w:t xml:space="preserve">## [8] base     </w:t>
       </w:r>
       <w:r>
         <w:br w:type="textWrapping"/>
@@ -829,52 +2072,61 @@
         <w:rPr>
           <w:rStyle w:val="VerbatimChar"/>
         </w:rPr>
-        <w:t xml:space="preserve">##  [1] magick_2.2       lme4_1.1-21      Matrix_1.2-17    kableExtra_1.1.0</w:t>
-      </w:r>
-      <w:r>
-        <w:br w:type="textWrapping"/>
-      </w:r>
-      <w:r>
-        <w:rPr>
-          <w:rStyle w:val="VerbatimChar"/>
-        </w:rPr>
-        <w:t xml:space="preserve">##  [5] ggfortify_0.4.7  cowplot_1.0.0    Rmisc_1.5        plyr_1.8.4      </w:t>
-      </w:r>
-      <w:r>
-        <w:br w:type="textWrapping"/>
-      </w:r>
-      <w:r>
-        <w:rPr>
-          <w:rStyle w:val="VerbatimChar"/>
-        </w:rPr>
-        <w:t xml:space="preserve">##  [9] lattice_0.20-38  shiny_1.4.0      forcats_0.4.0    stringr_1.4.0   </w:t>
-      </w:r>
-      <w:r>
-        <w:br w:type="textWrapping"/>
-      </w:r>
-      <w:r>
-        <w:rPr>
-          <w:rStyle w:val="VerbatimChar"/>
-        </w:rPr>
-        <w:t xml:space="preserve">## [13] purrr_0.3.3      tibble_2.1.3     tidyverse_1.2.1  plotly_4.9.0    </w:t>
-      </w:r>
-      <w:r>
-        <w:br w:type="textWrapping"/>
-      </w:r>
-      <w:r>
-        <w:rPr>
-          <w:rStyle w:val="VerbatimChar"/>
-        </w:rPr>
-        <w:t xml:space="preserve">## [17] openxlsx_4.1.0.1 tidyr_1.0.0      dplyr_0.8.3      ggplot2_3.2.1   </w:t>
-      </w:r>
-      <w:r>
-        <w:br w:type="textWrapping"/>
-      </w:r>
-      <w:r>
-        <w:rPr>
-          <w:rStyle w:val="VerbatimChar"/>
-        </w:rPr>
-        <w:t xml:space="preserve">## [21] readr_1.3.1      knitr_1.25      </w:t>
+        <w:t xml:space="preserve">##  [1] ggbiplot_0.55    scales_1.0.0     magick_2.2       lme4_1.1-21     </w:t>
+      </w:r>
+      <w:r>
+        <w:br w:type="textWrapping"/>
+      </w:r>
+      <w:r>
+        <w:rPr>
+          <w:rStyle w:val="VerbatimChar"/>
+        </w:rPr>
+        <w:t xml:space="preserve">##  [5] Matrix_1.2-17    kableExtra_1.1.0 ggfortify_0.4.7  cowplot_1.0.0   </w:t>
+      </w:r>
+      <w:r>
+        <w:br w:type="textWrapping"/>
+      </w:r>
+      <w:r>
+        <w:rPr>
+          <w:rStyle w:val="VerbatimChar"/>
+        </w:rPr>
+        <w:t xml:space="preserve">##  [9] Rmisc_1.5        plyr_1.8.4       shiny_1.4.0      vegan_2.5-6     </w:t>
+      </w:r>
+      <w:r>
+        <w:br w:type="textWrapping"/>
+      </w:r>
+      <w:r>
+        <w:rPr>
+          <w:rStyle w:val="VerbatimChar"/>
+        </w:rPr>
+        <w:t xml:space="preserve">## [13] lattice_0.20-38  permute_0.9-5    forcats_0.4.0    stringr_1.4.0   </w:t>
+      </w:r>
+      <w:r>
+        <w:br w:type="textWrapping"/>
+      </w:r>
+      <w:r>
+        <w:rPr>
+          <w:rStyle w:val="VerbatimChar"/>
+        </w:rPr>
+        <w:t xml:space="preserve">## [17] purrr_0.3.3      tibble_2.1.3     tidyverse_1.2.1  plotly_4.9.0    </w:t>
+      </w:r>
+      <w:r>
+        <w:br w:type="textWrapping"/>
+      </w:r>
+      <w:r>
+        <w:rPr>
+          <w:rStyle w:val="VerbatimChar"/>
+        </w:rPr>
+        <w:t xml:space="preserve">## [21] openxlsx_4.1.0.1 tidyr_1.0.0      dplyr_0.8.3      ggplot2_3.2.1   </w:t>
+      </w:r>
+      <w:r>
+        <w:br w:type="textWrapping"/>
+      </w:r>
+      <w:r>
+        <w:rPr>
+          <w:rStyle w:val="VerbatimChar"/>
+        </w:rPr>
+        <w:t xml:space="preserve">## [25] readr_1.3.1      knitr_1.25      </w:t>
       </w:r>
       <w:r>
         <w:br w:type="textWrapping"/>
@@ -901,196 +2153,196 @@
         <w:rPr>
           <w:rStyle w:val="VerbatimChar"/>
         </w:rPr>
-        <w:t xml:space="preserve">##  [1] httr_1.4.1        jsonlite_1.6      viridisLite_0.3.0</w:t>
-      </w:r>
-      <w:r>
-        <w:br w:type="textWrapping"/>
-      </w:r>
-      <w:r>
-        <w:rPr>
-          <w:rStyle w:val="VerbatimChar"/>
-        </w:rPr>
-        <w:t xml:space="preserve">##  [4] splines_3.5.2     modelr_0.1.5      assertthat_0.2.1 </w:t>
-      </w:r>
-      <w:r>
-        <w:br w:type="textWrapping"/>
-      </w:r>
-      <w:r>
-        <w:rPr>
-          <w:rStyle w:val="VerbatimChar"/>
-        </w:rPr>
-        <w:t xml:space="preserve">##  [7] highr_0.8         cellranger_1.1.0  yaml_2.2.0       </w:t>
-      </w:r>
-      <w:r>
-        <w:br w:type="textWrapping"/>
-      </w:r>
-      <w:r>
-        <w:rPr>
-          <w:rStyle w:val="VerbatimChar"/>
-        </w:rPr>
-        <w:t xml:space="preserve">## [10] pillar_1.4.2      backports_1.1.5   glue_1.3.1       </w:t>
-      </w:r>
-      <w:r>
-        <w:br w:type="textWrapping"/>
-      </w:r>
-      <w:r>
-        <w:rPr>
-          <w:rStyle w:val="VerbatimChar"/>
-        </w:rPr>
-        <w:t xml:space="preserve">## [13] digest_0.6.22     promises_1.1.0    rvest_0.3.4      </w:t>
-      </w:r>
-      <w:r>
-        <w:br w:type="textWrapping"/>
-      </w:r>
-      <w:r>
-        <w:rPr>
-          <w:rStyle w:val="VerbatimChar"/>
-        </w:rPr>
-        <w:t xml:space="preserve">## [16] minqa_1.2.4       colorspace_1.4-1  htmltools_0.4.0  </w:t>
-      </w:r>
-      <w:r>
-        <w:br w:type="textWrapping"/>
-      </w:r>
-      <w:r>
-        <w:rPr>
-          <w:rStyle w:val="VerbatimChar"/>
-        </w:rPr>
-        <w:t xml:space="preserve">## [19] httpuv_1.5.2      pkgconfig_2.0.3   broom_0.5.2      </w:t>
-      </w:r>
-      <w:r>
-        <w:br w:type="textWrapping"/>
-      </w:r>
-      <w:r>
-        <w:rPr>
-          <w:rStyle w:val="VerbatimChar"/>
-        </w:rPr>
-        <w:t xml:space="preserve">## [22] haven_2.1.1       xtable_1.8-4      scales_1.0.0     </w:t>
-      </w:r>
-      <w:r>
-        <w:br w:type="textWrapping"/>
-      </w:r>
-      <w:r>
-        <w:rPr>
-          <w:rStyle w:val="VerbatimChar"/>
-        </w:rPr>
-        <w:t xml:space="preserve">## [25] webshot_0.5.1     later_1.0.0       generics_0.0.2   </w:t>
-      </w:r>
-      <w:r>
-        <w:br w:type="textWrapping"/>
-      </w:r>
-      <w:r>
-        <w:rPr>
-          <w:rStyle w:val="VerbatimChar"/>
-        </w:rPr>
-        <w:t xml:space="preserve">## [28] ellipsis_0.3.0    withr_2.1.2       lazyeval_0.2.2   </w:t>
-      </w:r>
-      <w:r>
-        <w:br w:type="textWrapping"/>
-      </w:r>
-      <w:r>
-        <w:rPr>
-          <w:rStyle w:val="VerbatimChar"/>
-        </w:rPr>
-        <w:t xml:space="preserve">## [31] cli_1.1.0         magrittr_1.5      crayon_1.3.4     </w:t>
-      </w:r>
-      <w:r>
-        <w:br w:type="textWrapping"/>
-      </w:r>
-      <w:r>
-        <w:rPr>
-          <w:rStyle w:val="VerbatimChar"/>
-        </w:rPr>
-        <w:t xml:space="preserve">## [34] readxl_1.3.1      mime_0.7          evaluate_0.14    </w:t>
-      </w:r>
-      <w:r>
-        <w:br w:type="textWrapping"/>
-      </w:r>
-      <w:r>
-        <w:rPr>
-          <w:rStyle w:val="VerbatimChar"/>
-        </w:rPr>
-        <w:t xml:space="preserve">## [37] nlme_3.1-141      MASS_7.3-51.4     xml2_1.2.2       </w:t>
-      </w:r>
-      <w:r>
-        <w:br w:type="textWrapping"/>
-      </w:r>
-      <w:r>
-        <w:rPr>
-          <w:rStyle w:val="VerbatimChar"/>
-        </w:rPr>
-        <w:t xml:space="preserve">## [40] tools_3.5.2       data.table_1.12.6 hms_0.5.1        </w:t>
-      </w:r>
-      <w:r>
-        <w:br w:type="textWrapping"/>
-      </w:r>
-      <w:r>
-        <w:rPr>
-          <w:rStyle w:val="VerbatimChar"/>
-        </w:rPr>
-        <w:t xml:space="preserve">## [43] lifecycle_0.1.0   munsell_0.5.0     zip_2.0.4        </w:t>
-      </w:r>
-      <w:r>
-        <w:br w:type="textWrapping"/>
-      </w:r>
-      <w:r>
-        <w:rPr>
-          <w:rStyle w:val="VerbatimChar"/>
-        </w:rPr>
-        <w:t xml:space="preserve">## [46] compiler_3.5.2    rlang_0.4.1       grid_3.5.2       </w:t>
-      </w:r>
-      <w:r>
-        <w:br w:type="textWrapping"/>
-      </w:r>
-      <w:r>
-        <w:rPr>
-          <w:rStyle w:val="VerbatimChar"/>
-        </w:rPr>
-        <w:t xml:space="preserve">## [49] nloptr_1.2.1      rstudioapi_0.10   htmlwidgets_1.5.1</w:t>
-      </w:r>
-      <w:r>
-        <w:br w:type="textWrapping"/>
-      </w:r>
-      <w:r>
-        <w:rPr>
-          <w:rStyle w:val="VerbatimChar"/>
-        </w:rPr>
-        <w:t xml:space="preserve">## [52] labeling_0.3      rmarkdown_1.16    boot_1.3-23      </w:t>
-      </w:r>
-      <w:r>
-        <w:br w:type="textWrapping"/>
-      </w:r>
-      <w:r>
-        <w:rPr>
-          <w:rStyle w:val="VerbatimChar"/>
-        </w:rPr>
-        <w:t xml:space="preserve">## [55] gtable_0.3.0      R6_2.4.0          gridExtra_2.3    </w:t>
-      </w:r>
-      <w:r>
-        <w:br w:type="textWrapping"/>
-      </w:r>
-      <w:r>
-        <w:rPr>
-          <w:rStyle w:val="VerbatimChar"/>
-        </w:rPr>
-        <w:t xml:space="preserve">## [58] lubridate_1.7.4   fastmap_1.0.1     zeallot_0.1.0    </w:t>
-      </w:r>
-      <w:r>
-        <w:br w:type="textWrapping"/>
-      </w:r>
-      <w:r>
-        <w:rPr>
-          <w:rStyle w:val="VerbatimChar"/>
-        </w:rPr>
-        <w:t xml:space="preserve">## [61] stringi_1.4.3     Rcpp_1.0.2        vctrs_0.2.0      </w:t>
-      </w:r>
-      <w:r>
-        <w:br w:type="textWrapping"/>
-      </w:r>
-      <w:r>
-        <w:rPr>
-          <w:rStyle w:val="VerbatimChar"/>
-        </w:rPr>
-        <w:t xml:space="preserve">## [64] tidyselect_0.2.5  xfun_0.10</w:t>
+        <w:t xml:space="preserve">##  [1] nlme_3.1-141      lubridate_1.7.4   webshot_0.5.1    </w:t>
+      </w:r>
+      <w:r>
+        <w:br w:type="textWrapping"/>
+      </w:r>
+      <w:r>
+        <w:rPr>
+          <w:rStyle w:val="VerbatimChar"/>
+        </w:rPr>
+        <w:t xml:space="preserve">##  [4] httr_1.4.1        tools_3.5.2       backports_1.1.5  </w:t>
+      </w:r>
+      <w:r>
+        <w:br w:type="textWrapping"/>
+      </w:r>
+      <w:r>
+        <w:rPr>
+          <w:rStyle w:val="VerbatimChar"/>
+        </w:rPr>
+        <w:t xml:space="preserve">##  [7] R6_2.4.0          lazyeval_0.2.2    mgcv_1.8-28      </w:t>
+      </w:r>
+      <w:r>
+        <w:br w:type="textWrapping"/>
+      </w:r>
+      <w:r>
+        <w:rPr>
+          <w:rStyle w:val="VerbatimChar"/>
+        </w:rPr>
+        <w:t xml:space="preserve">## [10] colorspace_1.4-1  withr_2.1.2       tidyselect_0.2.5 </w:t>
+      </w:r>
+      <w:r>
+        <w:br w:type="textWrapping"/>
+      </w:r>
+      <w:r>
+        <w:rPr>
+          <w:rStyle w:val="VerbatimChar"/>
+        </w:rPr>
+        <w:t xml:space="preserve">## [13] gridExtra_2.3     compiler_3.5.2    cli_1.1.0        </w:t>
+      </w:r>
+      <w:r>
+        <w:br w:type="textWrapping"/>
+      </w:r>
+      <w:r>
+        <w:rPr>
+          <w:rStyle w:val="VerbatimChar"/>
+        </w:rPr>
+        <w:t xml:space="preserve">## [16] rvest_0.3.4       xml2_1.2.2        labeling_0.3     </w:t>
+      </w:r>
+      <w:r>
+        <w:br w:type="textWrapping"/>
+      </w:r>
+      <w:r>
+        <w:rPr>
+          <w:rStyle w:val="VerbatimChar"/>
+        </w:rPr>
+        <w:t xml:space="preserve">## [19] digest_0.6.22     minqa_1.2.4       rmarkdown_1.16   </w:t>
+      </w:r>
+      <w:r>
+        <w:br w:type="textWrapping"/>
+      </w:r>
+      <w:r>
+        <w:rPr>
+          <w:rStyle w:val="VerbatimChar"/>
+        </w:rPr>
+        <w:t xml:space="preserve">## [22] pkgconfig_2.0.3   htmltools_0.4.0   highr_0.8        </w:t>
+      </w:r>
+      <w:r>
+        <w:br w:type="textWrapping"/>
+      </w:r>
+      <w:r>
+        <w:rPr>
+          <w:rStyle w:val="VerbatimChar"/>
+        </w:rPr>
+        <w:t xml:space="preserve">## [25] fastmap_1.0.1     htmlwidgets_1.5.1 rlang_0.4.1      </w:t>
+      </w:r>
+      <w:r>
+        <w:br w:type="textWrapping"/>
+      </w:r>
+      <w:r>
+        <w:rPr>
+          <w:rStyle w:val="VerbatimChar"/>
+        </w:rPr>
+        <w:t xml:space="preserve">## [28] readxl_1.3.1      rstudioapi_0.10   generics_0.0.2   </w:t>
+      </w:r>
+      <w:r>
+        <w:br w:type="textWrapping"/>
+      </w:r>
+      <w:r>
+        <w:rPr>
+          <w:rStyle w:val="VerbatimChar"/>
+        </w:rPr>
+        <w:t xml:space="preserve">## [31] jsonlite_1.6      zip_2.0.4         magrittr_1.5     </w:t>
+      </w:r>
+      <w:r>
+        <w:br w:type="textWrapping"/>
+      </w:r>
+      <w:r>
+        <w:rPr>
+          <w:rStyle w:val="VerbatimChar"/>
+        </w:rPr>
+        <w:t xml:space="preserve">## [34] Rcpp_1.0.2        munsell_0.5.0     lifecycle_0.1.0  </w:t>
+      </w:r>
+      <w:r>
+        <w:br w:type="textWrapping"/>
+      </w:r>
+      <w:r>
+        <w:rPr>
+          <w:rStyle w:val="VerbatimChar"/>
+        </w:rPr>
+        <w:t xml:space="preserve">## [37] stringi_1.4.3     yaml_2.2.0        MASS_7.3-51.4    </w:t>
+      </w:r>
+      <w:r>
+        <w:br w:type="textWrapping"/>
+      </w:r>
+      <w:r>
+        <w:rPr>
+          <w:rStyle w:val="VerbatimChar"/>
+        </w:rPr>
+        <w:t xml:space="preserve">## [40] parallel_3.5.2    promises_1.1.0    crayon_1.3.4     </w:t>
+      </w:r>
+      <w:r>
+        <w:br w:type="textWrapping"/>
+      </w:r>
+      <w:r>
+        <w:rPr>
+          <w:rStyle w:val="VerbatimChar"/>
+        </w:rPr>
+        <w:t xml:space="preserve">## [43] haven_2.1.1       splines_3.5.2     hms_0.5.1        </w:t>
+      </w:r>
+      <w:r>
+        <w:br w:type="textWrapping"/>
+      </w:r>
+      <w:r>
+        <w:rPr>
+          <w:rStyle w:val="VerbatimChar"/>
+        </w:rPr>
+        <w:t xml:space="preserve">## [46] zeallot_0.1.0     pillar_1.4.2      boot_1.3-23      </w:t>
+      </w:r>
+      <w:r>
+        <w:br w:type="textWrapping"/>
+      </w:r>
+      <w:r>
+        <w:rPr>
+          <w:rStyle w:val="VerbatimChar"/>
+        </w:rPr>
+        <w:t xml:space="preserve">## [49] glue_1.3.1        evaluate_0.14     data.table_1.12.6</w:t>
+      </w:r>
+      <w:r>
+        <w:br w:type="textWrapping"/>
+      </w:r>
+      <w:r>
+        <w:rPr>
+          <w:rStyle w:val="VerbatimChar"/>
+        </w:rPr>
+        <w:t xml:space="preserve">## [52] modelr_0.1.5      vctrs_0.2.0       nloptr_1.2.1     </w:t>
+      </w:r>
+      <w:r>
+        <w:br w:type="textWrapping"/>
+      </w:r>
+      <w:r>
+        <w:rPr>
+          <w:rStyle w:val="VerbatimChar"/>
+        </w:rPr>
+        <w:t xml:space="preserve">## [55] httpuv_1.5.2      cellranger_1.1.0  gtable_0.3.0     </w:t>
+      </w:r>
+      <w:r>
+        <w:br w:type="textWrapping"/>
+      </w:r>
+      <w:r>
+        <w:rPr>
+          <w:rStyle w:val="VerbatimChar"/>
+        </w:rPr>
+        <w:t xml:space="preserve">## [58] assertthat_0.2.1  xfun_0.10         mime_0.7         </w:t>
+      </w:r>
+      <w:r>
+        <w:br w:type="textWrapping"/>
+      </w:r>
+      <w:r>
+        <w:rPr>
+          <w:rStyle w:val="VerbatimChar"/>
+        </w:rPr>
+        <w:t xml:space="preserve">## [61] xtable_1.8-4      broom_0.5.2       later_1.0.0      </w:t>
+      </w:r>
+      <w:r>
+        <w:br w:type="textWrapping"/>
+      </w:r>
+      <w:r>
+        <w:rPr>
+          <w:rStyle w:val="VerbatimChar"/>
+        </w:rPr>
+        <w:t xml:space="preserve">## [64] viridisLite_0.3.0 cluster_2.1.0     ellipsis_0.3.0</w:t>
       </w:r>
     </w:p>
     <w:sectPr>
@@ -1493,7 +2745,7 @@
     </w:lvl>
   </w:abstractNum>
   <w:abstractNum w:abstractNumId="990">
-    <w:nsid w:val="9194acc4"/>
+    <w:nsid w:val="1274de12"/>
     <w:multiLevelType w:val="multilevel"/>
     <w:lvl w:ilvl="0">
       <w:numFmt w:val="bullet"/>

</xml_diff>

<commit_message>
update of chapter 3 results and figures
</commit_message>
<xml_diff>
--- a/ch3_results_word.docx
+++ b/ch3_results_word.docx
@@ -41,19 +41,19 @@
         <w:pStyle w:val="Date"/>
       </w:pPr>
       <w:r>
-        <w:t xml:space="preserve">17</w:t>
-      </w:r>
-      <w:r>
-        <w:t xml:space="preserve"> </w:t>
-      </w:r>
-      <w:r>
-        <w:t xml:space="preserve">December</w:t>
-      </w:r>
-      <w:r>
-        <w:t xml:space="preserve"> </w:t>
-      </w:r>
-      <w:r>
-        <w:t xml:space="preserve">2019</w:t>
+        <w:t xml:space="preserve">14</w:t>
+      </w:r>
+      <w:r>
+        <w:t xml:space="preserve"> </w:t>
+      </w:r>
+      <w:r>
+        <w:t xml:space="preserve">January</w:t>
+      </w:r>
+      <w:r>
+        <w:t xml:space="preserve"> </w:t>
+      </w:r>
+      <w:r>
+        <w:t xml:space="preserve">2020</w:t>
       </w:r>
     </w:p>
     <w:p>
@@ -68,7 +68,7 @@
     </w:p>
     <w:p>
       <w:pPr>
-        <w:pStyle w:val="Heading4"/>
+        <w:pStyle w:val="Heading3"/>
       </w:pPr>
       <w:bookmarkStart w:id="22" w:name="a-coral-host-and-algal-endosymbiont-physiology"/>
       <w:bookmarkEnd w:id="22"/>
@@ -156,7 +156,31 @@
         <w:t xml:space="preserve"> </w:t>
       </w:r>
       <w:r>
-        <w:t xml:space="preserve">across all pCO2 treatments (</w:t>
+        <w:t xml:space="preserve">across all</w:t>
+      </w:r>
+      <w:r>
+        <w:t xml:space="preserve"> </w:t>
+      </w:r>
+      <w:r>
+        <w:rPr>
+          <w:i/>
+        </w:rPr>
+        <w:t xml:space="preserve">p</w:t>
+      </w:r>
+      <w:r>
+        <w:t xml:space="preserve">CO</w:t>
+      </w:r>
+      <w:r>
+        <w:rPr>
+          <w:vertAlign w:val="subscript"/>
+        </w:rPr>
+        <w:t xml:space="preserve">2</w:t>
+      </w:r>
+      <w:r>
+        <w:t xml:space="preserve"> </w:t>
+      </w:r>
+      <w:r>
+        <w:t xml:space="preserve">treatments (</w:t>
       </w:r>
       <w:r>
         <w:rPr>
@@ -415,7 +439,33 @@
     </w:p>
     <w:p>
       <w:pPr>
-        <w:pStyle w:val="Heading4"/>
+        <w:pStyle w:val="BlockText"/>
+      </w:pPr>
+      <w:r>
+        <w:rPr>
+          <w:i/>
+        </w:rPr>
+        <w:t xml:space="preserve">Need a statement about PCAs</w:t>
+      </w:r>
+      <w:r>
+        <w:t xml:space="preserve"> </w:t>
+      </w:r>
+      <w:r>
+        <w:t xml:space="preserve">(</w:t>
+      </w:r>
+      <w:r>
+        <w:rPr>
+          <w:b/>
+        </w:rPr>
+        <w:t xml:space="preserve">Figure 2</w:t>
+      </w:r>
+      <w:r>
+        <w:t xml:space="preserve">)</w:t>
+      </w:r>
+    </w:p>
+    <w:p>
+      <w:pPr>
+        <w:pStyle w:val="Heading3"/>
       </w:pPr>
       <w:bookmarkStart w:id="23" w:name="b-host-transcriptomic-responses"/>
       <w:bookmarkEnd w:id="23"/>
@@ -428,12 +478,21 @@
         <w:pStyle w:val="BlockText"/>
       </w:pPr>
       <w:r>
-        <w:t xml:space="preserve">I will talk about HOST trends/findings about gene expression here.</w:t>
+        <w:t xml:space="preserve">I will talk about HOST trends/findings about gene expression here. (</w:t>
+      </w:r>
+      <w:r>
+        <w:rPr>
+          <w:b/>
+        </w:rPr>
+        <w:t xml:space="preserve">Figure 3</w:t>
+      </w:r>
+      <w:r>
+        <w:t xml:space="preserve">)</w:t>
       </w:r>
     </w:p>
     <w:p>
       <w:pPr>
-        <w:pStyle w:val="Heading4"/>
+        <w:pStyle w:val="Heading3"/>
       </w:pPr>
       <w:bookmarkStart w:id="24" w:name="c-algal-endosymbiont-transcriptomic-responses"/>
       <w:bookmarkEnd w:id="24"/>
@@ -446,12 +505,21 @@
         <w:pStyle w:val="BlockText"/>
       </w:pPr>
       <w:r>
-        <w:t xml:space="preserve">I will talk about symbiont trends/findings about gene expression here.</w:t>
+        <w:t xml:space="preserve">I will talk about symbiont trends/findings about gene expression here. (</w:t>
+      </w:r>
+      <w:r>
+        <w:rPr>
+          <w:b/>
+        </w:rPr>
+        <w:t xml:space="preserve">Figure 4</w:t>
+      </w:r>
+      <w:r>
+        <w:t xml:space="preserve">)</w:t>
       </w:r>
     </w:p>
     <w:p>
       <w:pPr>
-        <w:pStyle w:val="Heading4"/>
+        <w:pStyle w:val="Heading3"/>
       </w:pPr>
       <w:bookmarkStart w:id="25" w:name="d-overall-physiological-response"/>
       <w:bookmarkEnd w:id="25"/>
@@ -465,6 +533,25 @@
       </w:pPr>
       <w:r>
         <w:t xml:space="preserve">This will discuss overall responses and the WGCNA here.</w:t>
+      </w:r>
+      <w:r>
+        <w:t xml:space="preserve"> </w:t>
+      </w:r>
+      <w:r>
+        <w:rPr>
+          <w:i/>
+        </w:rPr>
+        <w:t xml:space="preserve">– This will be excluded from my dissertation, but included in the manuscript</w:t>
+      </w:r>
+    </w:p>
+    <w:p>
+      <w:pPr>
+        <w:pStyle w:val="Heading1"/>
+      </w:pPr>
+      <w:bookmarkStart w:id="26" w:name="figure-1-holobiont-physiology"/>
+      <w:bookmarkEnd w:id="26"/>
+      <w:r>
+        <w:t xml:space="preserve">Figure 1: Holobiont physiology</w:t>
       </w:r>
     </w:p>
     <w:p>
@@ -487,7 +574,7 @@
                     </pic:cNvPicPr>
                   </pic:nvPicPr>
                   <pic:blipFill>
-                    <a:blip r:embed="rId26"/>
+                    <a:blip r:embed="rId27"/>
                     <a:stretch>
                       <a:fillRect/>
                     </a:stretch>
@@ -663,231 +750,57 @@
     </w:p>
     <w:p>
       <w:pPr>
-        <w:pStyle w:val="Heading3"/>
-      </w:pPr>
-      <w:bookmarkStart w:id="27" w:name="pcas"/>
-      <w:bookmarkEnd w:id="27"/>
-      <w:r>
-        <w:t xml:space="preserve">PCAs</w:t>
+        <w:pStyle w:val="Heading1"/>
+      </w:pPr>
+      <w:bookmarkStart w:id="28" w:name="figure-2-holobiont-pcas"/>
+      <w:bookmarkEnd w:id="28"/>
+      <w:r>
+        <w:t xml:space="preserve">Figure 2: Holobiont PCAs</w:t>
       </w:r>
     </w:p>
     <w:p>
       <w:pPr>
-        <w:pStyle w:val="SourceCode"/>
-      </w:pPr>
-      <w:r>
-        <w:rPr>
-          <w:rStyle w:val="VerbatimChar"/>
-        </w:rPr>
-        <w:t xml:space="preserve">## Loading required package: scales</w:t>
+        <w:pStyle w:val="Heading4"/>
+      </w:pPr>
+      <w:bookmarkStart w:id="29" w:name="a-siderastrea-siderea"/>
+      <w:bookmarkEnd w:id="29"/>
+      <w:r>
+        <w:rPr>
+          <w:b/>
+        </w:rPr>
+        <w:t xml:space="preserve">A |</w:t>
+      </w:r>
+      <w:r>
+        <w:t xml:space="preserve"> </w:t>
+      </w:r>
+      <w:r>
+        <w:rPr>
+          <w:i/>
+        </w:rPr>
+        <w:t xml:space="preserve">Siderastrea siderea</w:t>
       </w:r>
     </w:p>
     <w:p>
       <w:pPr>
-        <w:pStyle w:val="SourceCode"/>
-      </w:pPr>
-      <w:r>
-        <w:rPr>
-          <w:rStyle w:val="VerbatimChar"/>
-        </w:rPr>
-        <w:t xml:space="preserve">## </w:t>
-      </w:r>
-      <w:r>
-        <w:br w:type="textWrapping"/>
-      </w:r>
-      <w:r>
-        <w:rPr>
-          <w:rStyle w:val="VerbatimChar"/>
-        </w:rPr>
-        <w:t xml:space="preserve">## Attaching package: 'scales'</w:t>
-      </w:r>
-    </w:p>
-    <w:p>
-      <w:pPr>
-        <w:pStyle w:val="SourceCode"/>
-      </w:pPr>
-      <w:r>
-        <w:rPr>
-          <w:rStyle w:val="VerbatimChar"/>
-        </w:rPr>
-        <w:t xml:space="preserve">## The following object is masked from 'package:purrr':</w:t>
-      </w:r>
-      <w:r>
-        <w:br w:type="textWrapping"/>
-      </w:r>
-      <w:r>
-        <w:rPr>
-          <w:rStyle w:val="VerbatimChar"/>
-        </w:rPr>
-        <w:t xml:space="preserve">## </w:t>
-      </w:r>
-      <w:r>
-        <w:br w:type="textWrapping"/>
-      </w:r>
-      <w:r>
-        <w:rPr>
-          <w:rStyle w:val="VerbatimChar"/>
-        </w:rPr>
-        <w:t xml:space="preserve">##     discard</w:t>
-      </w:r>
-    </w:p>
-    <w:p>
-      <w:pPr>
-        <w:pStyle w:val="SourceCode"/>
-      </w:pPr>
-      <w:r>
-        <w:rPr>
-          <w:rStyle w:val="VerbatimChar"/>
-        </w:rPr>
-        <w:t xml:space="preserve">## The following object is masked from 'package:readr':</w:t>
-      </w:r>
-      <w:r>
-        <w:br w:type="textWrapping"/>
-      </w:r>
-      <w:r>
-        <w:rPr>
-          <w:rStyle w:val="VerbatimChar"/>
-        </w:rPr>
-        <w:t xml:space="preserve">## </w:t>
-      </w:r>
-      <w:r>
-        <w:br w:type="textWrapping"/>
-      </w:r>
-      <w:r>
-        <w:rPr>
-          <w:rStyle w:val="VerbatimChar"/>
-        </w:rPr>
-        <w:t xml:space="preserve">##     col_factor</w:t>
-      </w:r>
-    </w:p>
-    <w:p>
-      <w:pPr>
-        <w:pStyle w:val="SourceCode"/>
-      </w:pPr>
-      <w:r>
-        <w:rPr>
-          <w:rStyle w:val="VerbatimChar"/>
-        </w:rPr>
-        <w:t xml:space="preserve">## Loading required package: grid</w:t>
-      </w:r>
-    </w:p>
-    <w:p>
-      <w:pPr>
-        <w:pStyle w:val="SourceCode"/>
-      </w:pPr>
-      <w:r>
-        <w:rPr>
-          <w:rStyle w:val="VerbatimChar"/>
-        </w:rPr>
-        <w:t xml:space="preserve">## </w:t>
-      </w:r>
-      <w:r>
-        <w:br w:type="textWrapping"/>
-      </w:r>
-      <w:r>
-        <w:rPr>
-          <w:rStyle w:val="VerbatimChar"/>
-        </w:rPr>
-        <w:t xml:space="preserve">## Attaching package: 'ggbiplot'</w:t>
-      </w:r>
-    </w:p>
-    <w:p>
-      <w:pPr>
-        <w:pStyle w:val="SourceCode"/>
-      </w:pPr>
-      <w:r>
-        <w:rPr>
-          <w:rStyle w:val="VerbatimChar"/>
-        </w:rPr>
-        <w:t xml:space="preserve">## The following object is masked from 'package:ggfortify':</w:t>
-      </w:r>
-      <w:r>
-        <w:br w:type="textWrapping"/>
-      </w:r>
-      <w:r>
-        <w:rPr>
-          <w:rStyle w:val="VerbatimChar"/>
-        </w:rPr>
-        <w:t xml:space="preserve">## </w:t>
-      </w:r>
-      <w:r>
-        <w:br w:type="textWrapping"/>
-      </w:r>
-      <w:r>
-        <w:rPr>
-          <w:rStyle w:val="VerbatimChar"/>
-        </w:rPr>
-        <w:t xml:space="preserve">##     ggbiplot</w:t>
-      </w:r>
-    </w:p>
-    <w:p>
-      <w:pPr>
-        <w:pStyle w:val="SourceCode"/>
-      </w:pPr>
-      <w:r>
-        <w:rPr>
-          <w:rStyle w:val="VerbatimChar"/>
-        </w:rPr>
-        <w:t xml:space="preserve">## Importance of components:</w:t>
-      </w:r>
-      <w:r>
-        <w:br w:type="textWrapping"/>
-      </w:r>
-      <w:r>
-        <w:rPr>
-          <w:rStyle w:val="VerbatimChar"/>
-        </w:rPr>
-        <w:t xml:space="preserve">##                           PC1    PC2    PC3     PC4     PC5     PC6</w:t>
-      </w:r>
-      <w:r>
-        <w:br w:type="textWrapping"/>
-      </w:r>
-      <w:r>
-        <w:rPr>
-          <w:rStyle w:val="VerbatimChar"/>
-        </w:rPr>
-        <w:t xml:space="preserve">## Standard deviation     1.6754 1.0352 0.8997 0.75012 0.64963 0.57192</w:t>
-      </w:r>
-      <w:r>
-        <w:br w:type="textWrapping"/>
-      </w:r>
-      <w:r>
-        <w:rPr>
-          <w:rStyle w:val="VerbatimChar"/>
-        </w:rPr>
-        <w:t xml:space="preserve">## Proportion of Variance 0.4678 0.1786 0.1349 0.09378 0.07034 0.05452</w:t>
-      </w:r>
-      <w:r>
-        <w:br w:type="textWrapping"/>
-      </w:r>
-      <w:r>
-        <w:rPr>
-          <w:rStyle w:val="VerbatimChar"/>
-        </w:rPr>
-        <w:t xml:space="preserve">## Cumulative Proportion  0.4678 0.6465 0.7814 0.87515 0.94548 1.00000</w:t>
-      </w:r>
-    </w:p>
-    <w:p>
-      <w:pPr>
         <w:pStyle w:val="FirstParagraph"/>
       </w:pPr>
       <w:r>
         <w:drawing>
           <wp:inline>
-            <wp:extent cx="5943600" cy="4754880"/>
+            <wp:extent cx="5943600" cy="2971800"/>
             <wp:effectExtent b="0" l="0" r="0" t="0"/>
             <wp:docPr descr="" title="" id="1" name="Picture"/>
             <a:graphic>
               <a:graphicData uri="http://schemas.openxmlformats.org/drawingml/2006/picture">
                 <pic:pic>
                   <pic:nvPicPr>
-                    <pic:cNvPr descr="ch3_results_word_files/figure-docx/PCAs-1.png" id="0" name="Picture"/>
+                    <pic:cNvPr descr="ch3_results_word_files/figure-docx/SSID%20PCA-1.png" id="0" name="Picture"/>
                     <pic:cNvPicPr>
                       <a:picLocks noChangeArrowheads="1" noChangeAspect="1"/>
                     </pic:cNvPicPr>
                   </pic:nvPicPr>
                   <pic:blipFill>
-                    <a:blip r:embed="rId28"/>
+                    <a:blip r:embed="rId30"/>
                     <a:stretch>
                       <a:fillRect/>
                     </a:stretch>
@@ -895,7 +808,7 @@
                   <pic:spPr bwMode="auto">
                     <a:xfrm>
                       <a:off x="0" y="0"/>
-                      <a:ext cx="5943600" cy="4754880"/>
+                      <a:ext cx="5943600" cy="2971800"/>
                     </a:xfrm>
                     <a:prstGeom prst="rect">
                       <a:avLst/>
@@ -940,7 +853,7 @@
         <w:rPr>
           <w:rStyle w:val="VerbatimChar"/>
         </w:rPr>
-        <w:t xml:space="preserve">## adonis(formula = value ~ ftemp + fpco2 + param + ftemp:fpco2 +      ftemp:param + fpco2:param, data = s.df.l, method = "eu") </w:t>
+        <w:t xml:space="preserve">## adonis(formula = value ~ ftemp + fpco2 + reef, data = s.df.l,      method = "eu") </w:t>
       </w:r>
       <w:r>
         <w:br w:type="textWrapping"/>
@@ -1003,79 +916,52 @@
         <w:rPr>
           <w:rStyle w:val="VerbatimChar"/>
         </w:rPr>
-        <w:t xml:space="preserve">##              Df SumsOfSqs MeanSqs F.Model      R2 Pr(&gt;F)    </w:t>
-      </w:r>
-      <w:r>
-        <w:br w:type="textWrapping"/>
-      </w:r>
-      <w:r>
-        <w:rPr>
-          <w:rStyle w:val="VerbatimChar"/>
-        </w:rPr>
-        <w:t xml:space="preserve">## ftemp         1      3111    3111    9.50 0.00376  0.004 ** </w:t>
-      </w:r>
-      <w:r>
-        <w:br w:type="textWrapping"/>
-      </w:r>
-      <w:r>
-        <w:rPr>
-          <w:rStyle w:val="VerbatimChar"/>
-        </w:rPr>
-        <w:t xml:space="preserve">## fpco2         3     14260    4753   14.51 0.01722  0.001 ***</w:t>
-      </w:r>
-      <w:r>
-        <w:br w:type="textWrapping"/>
-      </w:r>
-      <w:r>
-        <w:rPr>
-          <w:rStyle w:val="VerbatimChar"/>
-        </w:rPr>
-        <w:t xml:space="preserve">## param         5    559386  111877  341.49 0.67541  0.001 ***</w:t>
-      </w:r>
-      <w:r>
-        <w:br w:type="textWrapping"/>
-      </w:r>
-      <w:r>
-        <w:rPr>
-          <w:rStyle w:val="VerbatimChar"/>
-        </w:rPr>
-        <w:t xml:space="preserve">## ftemp:fpco2   3      1691     564    1.72 0.00204  0.156    </w:t>
-      </w:r>
-      <w:r>
-        <w:br w:type="textWrapping"/>
-      </w:r>
-      <w:r>
-        <w:rPr>
-          <w:rStyle w:val="VerbatimChar"/>
-        </w:rPr>
-        <w:t xml:space="preserve">## ftemp:param   5     13795    2759    8.42 0.01666  0.001 ***</w:t>
-      </w:r>
-      <w:r>
-        <w:br w:type="textWrapping"/>
-      </w:r>
-      <w:r>
-        <w:rPr>
-          <w:rStyle w:val="VerbatimChar"/>
-        </w:rPr>
-        <w:t xml:space="preserve">## fpco2:param  15     65936    4396   13.42 0.07961  0.001 ***</w:t>
-      </w:r>
-      <w:r>
-        <w:br w:type="textWrapping"/>
-      </w:r>
-      <w:r>
-        <w:rPr>
-          <w:rStyle w:val="VerbatimChar"/>
-        </w:rPr>
-        <w:t xml:space="preserve">## Residuals   519    170031     328         0.20530           </w:t>
-      </w:r>
-      <w:r>
-        <w:br w:type="textWrapping"/>
-      </w:r>
-      <w:r>
-        <w:rPr>
-          <w:rStyle w:val="VerbatimChar"/>
-        </w:rPr>
-        <w:t xml:space="preserve">## Total       551    828211                 1.00000           </w:t>
+        <w:t xml:space="preserve">##            Df SumsOfSqs MeanSqs F.Model      R2 Pr(&gt;F)  </w:t>
+      </w:r>
+      <w:r>
+        <w:br w:type="textWrapping"/>
+      </w:r>
+      <w:r>
+        <w:rPr>
+          <w:rStyle w:val="VerbatimChar"/>
+        </w:rPr>
+        <w:t xml:space="preserve">## ftemp       1      3111  3111.1  2.0968 0.00376  0.160  </w:t>
+      </w:r>
+      <w:r>
+        <w:br w:type="textWrapping"/>
+      </w:r>
+      <w:r>
+        <w:rPr>
+          <w:rStyle w:val="VerbatimChar"/>
+        </w:rPr>
+        <w:t xml:space="preserve">## fpco2       3     14260  4753.4  3.2037 0.01722  0.021 *</w:t>
+      </w:r>
+      <w:r>
+        <w:br w:type="textWrapping"/>
+      </w:r>
+      <w:r>
+        <w:rPr>
+          <w:rStyle w:val="VerbatimChar"/>
+        </w:rPr>
+        <w:t xml:space="preserve">## reef        1       736   736.2  0.4962 0.00089  0.473  </w:t>
+      </w:r>
+      <w:r>
+        <w:br w:type="textWrapping"/>
+      </w:r>
+      <w:r>
+        <w:rPr>
+          <w:rStyle w:val="VerbatimChar"/>
+        </w:rPr>
+        <w:t xml:space="preserve">## Residuals 546    810104  1483.7         0.97814         </w:t>
+      </w:r>
+      <w:r>
+        <w:br w:type="textWrapping"/>
+      </w:r>
+      <w:r>
+        <w:rPr>
+          <w:rStyle w:val="VerbatimChar"/>
+        </w:rPr>
+        <w:t xml:space="preserve">## Total     551    828211                 1.00000         </w:t>
       </w:r>
       <w:r>
         <w:br w:type="textWrapping"/>
@@ -1098,25 +984,47 @@
     </w:p>
     <w:p>
       <w:pPr>
+        <w:pStyle w:val="Heading4"/>
+      </w:pPr>
+      <w:bookmarkStart w:id="31" w:name="b-pseudodiploria-strigosa"/>
+      <w:bookmarkEnd w:id="31"/>
+      <w:r>
+        <w:rPr>
+          <w:b/>
+        </w:rPr>
+        <w:t xml:space="preserve">B |</w:t>
+      </w:r>
+      <w:r>
+        <w:t xml:space="preserve"> </w:t>
+      </w:r>
+      <w:r>
+        <w:rPr>
+          <w:i/>
+        </w:rPr>
+        <w:t xml:space="preserve">Pseudodiploria strigosa</w:t>
+      </w:r>
+    </w:p>
+    <w:p>
+      <w:pPr>
         <w:pStyle w:val="FirstParagraph"/>
       </w:pPr>
       <w:r>
         <w:drawing>
           <wp:inline>
-            <wp:extent cx="5943600" cy="4754880"/>
+            <wp:extent cx="5943600" cy="2971800"/>
             <wp:effectExtent b="0" l="0" r="0" t="0"/>
             <wp:docPr descr="" title="" id="1" name="Picture"/>
             <a:graphic>
               <a:graphicData uri="http://schemas.openxmlformats.org/drawingml/2006/picture">
                 <pic:pic>
                   <pic:nvPicPr>
-                    <pic:cNvPr descr="ch3_results_word_files/figure-docx/PCAs-2.png" id="0" name="Picture"/>
+                    <pic:cNvPr descr="ch3_results_word_files/figure-docx/PSTR%20PCA-1.png" id="0" name="Picture"/>
                     <pic:cNvPicPr>
                       <a:picLocks noChangeArrowheads="1" noChangeAspect="1"/>
                     </pic:cNvPicPr>
                   </pic:nvPicPr>
                   <pic:blipFill>
-                    <a:blip r:embed="rId29"/>
+                    <a:blip r:embed="rId32"/>
                     <a:stretch>
                       <a:fillRect/>
                     </a:stretch>
@@ -1124,7 +1032,7 @@
                   <pic:spPr bwMode="auto">
                     <a:xfrm>
                       <a:off x="0" y="0"/>
-                      <a:ext cx="5943600" cy="4754880"/>
+                      <a:ext cx="5943600" cy="2971800"/>
                     </a:xfrm>
                     <a:prstGeom prst="rect">
                       <a:avLst/>
@@ -1142,23 +1050,205 @@
           </wp:inline>
         </w:drawing>
       </w:r>
+    </w:p>
+    <w:p>
+      <w:pPr>
+        <w:pStyle w:val="SourceCode"/>
+      </w:pPr>
+      <w:r>
+        <w:rPr>
+          <w:rStyle w:val="VerbatimChar"/>
+        </w:rPr>
+        <w:t xml:space="preserve">## </w:t>
+      </w:r>
+      <w:r>
+        <w:br w:type="textWrapping"/>
+      </w:r>
+      <w:r>
+        <w:rPr>
+          <w:rStyle w:val="VerbatimChar"/>
+        </w:rPr>
+        <w:t xml:space="preserve">## Call:</w:t>
+      </w:r>
+      <w:r>
+        <w:br w:type="textWrapping"/>
+      </w:r>
+      <w:r>
+        <w:rPr>
+          <w:rStyle w:val="VerbatimChar"/>
+        </w:rPr>
+        <w:t xml:space="preserve">## adonis(formula = value ~ reef + ftemp + fpco2, data = p.df.l,      method = "eu") </w:t>
+      </w:r>
+      <w:r>
+        <w:br w:type="textWrapping"/>
+      </w:r>
+      <w:r>
+        <w:rPr>
+          <w:rStyle w:val="VerbatimChar"/>
+        </w:rPr>
+        <w:t xml:space="preserve">## </w:t>
+      </w:r>
+      <w:r>
+        <w:br w:type="textWrapping"/>
+      </w:r>
+      <w:r>
+        <w:rPr>
+          <w:rStyle w:val="VerbatimChar"/>
+        </w:rPr>
+        <w:t xml:space="preserve">## Permutation: free</w:t>
+      </w:r>
+      <w:r>
+        <w:br w:type="textWrapping"/>
+      </w:r>
+      <w:r>
+        <w:rPr>
+          <w:rStyle w:val="VerbatimChar"/>
+        </w:rPr>
+        <w:t xml:space="preserve">## Number of permutations: 999</w:t>
+      </w:r>
+      <w:r>
+        <w:br w:type="textWrapping"/>
+      </w:r>
+      <w:r>
+        <w:rPr>
+          <w:rStyle w:val="VerbatimChar"/>
+        </w:rPr>
+        <w:t xml:space="preserve">## </w:t>
+      </w:r>
+      <w:r>
+        <w:br w:type="textWrapping"/>
+      </w:r>
+      <w:r>
+        <w:rPr>
+          <w:rStyle w:val="VerbatimChar"/>
+        </w:rPr>
+        <w:t xml:space="preserve">## Terms added sequentially (first to last)</w:t>
+      </w:r>
+      <w:r>
+        <w:br w:type="textWrapping"/>
+      </w:r>
+      <w:r>
+        <w:rPr>
+          <w:rStyle w:val="VerbatimChar"/>
+        </w:rPr>
+        <w:t xml:space="preserve">## </w:t>
+      </w:r>
+      <w:r>
+        <w:br w:type="textWrapping"/>
+      </w:r>
+      <w:r>
+        <w:rPr>
+          <w:rStyle w:val="VerbatimChar"/>
+        </w:rPr>
+        <w:t xml:space="preserve">##            Df SumsOfSqs MeanSqs F.Model      R2 Pr(&gt;F)   </w:t>
+      </w:r>
+      <w:r>
+        <w:br w:type="textWrapping"/>
+      </w:r>
+      <w:r>
+        <w:rPr>
+          <w:rStyle w:val="VerbatimChar"/>
+        </w:rPr>
+        <w:t xml:space="preserve">## reef        1     10809 10809.2  3.4558 0.00709  0.063 . </w:t>
+      </w:r>
+      <w:r>
+        <w:br w:type="textWrapping"/>
+      </w:r>
+      <w:r>
+        <w:rPr>
+          <w:rStyle w:val="VerbatimChar"/>
+        </w:rPr>
+        <w:t xml:space="preserve">## ftemp       1     18776 18775.5  6.0027 0.01231  0.015 * </w:t>
+      </w:r>
+      <w:r>
+        <w:br w:type="textWrapping"/>
+      </w:r>
+      <w:r>
+        <w:rPr>
+          <w:rStyle w:val="VerbatimChar"/>
+        </w:rPr>
+        <w:t xml:space="preserve">## fpco2       3     31998 10666.2  3.4100 0.02098  0.009 **</w:t>
+      </w:r>
+      <w:r>
+        <w:br w:type="textWrapping"/>
+      </w:r>
+      <w:r>
+        <w:rPr>
+          <w:rStyle w:val="VerbatimChar"/>
+        </w:rPr>
+        <w:t xml:space="preserve">## Residuals 468   1463839  3127.9         0.95963          </w:t>
+      </w:r>
+      <w:r>
+        <w:br w:type="textWrapping"/>
+      </w:r>
+      <w:r>
+        <w:rPr>
+          <w:rStyle w:val="VerbatimChar"/>
+        </w:rPr>
+        <w:t xml:space="preserve">## Total     473   1525422                 1.00000          </w:t>
+      </w:r>
+      <w:r>
+        <w:br w:type="textWrapping"/>
+      </w:r>
+      <w:r>
+        <w:rPr>
+          <w:rStyle w:val="VerbatimChar"/>
+        </w:rPr>
+        <w:t xml:space="preserve">## ---</w:t>
+      </w:r>
+      <w:r>
+        <w:br w:type="textWrapping"/>
+      </w:r>
+      <w:r>
+        <w:rPr>
+          <w:rStyle w:val="VerbatimChar"/>
+        </w:rPr>
+        <w:t xml:space="preserve">## Signif. codes:  0 '***' 0.001 '**' 0.01 '*' 0.05 '.' 0.1 ' ' 1</w:t>
+      </w:r>
+    </w:p>
+    <w:p>
+      <w:pPr>
+        <w:pStyle w:val="Heading4"/>
+      </w:pPr>
+      <w:bookmarkStart w:id="33" w:name="c-porites-astreoides"/>
+      <w:bookmarkEnd w:id="33"/>
+      <w:r>
+        <w:rPr>
+          <w:b/>
+        </w:rPr>
+        <w:t xml:space="preserve">C |</w:t>
+      </w:r>
+      <w:r>
+        <w:t xml:space="preserve"> </w:t>
+      </w:r>
+      <w:r>
+        <w:rPr>
+          <w:i/>
+        </w:rPr>
+        <w:t xml:space="preserve">Porites astreoides</w:t>
+      </w:r>
+    </w:p>
+    <w:p>
+      <w:pPr>
+        <w:pStyle w:val="FirstParagraph"/>
+      </w:pPr>
       <w:r>
         <w:drawing>
           <wp:inline>
-            <wp:extent cx="5943600" cy="4754880"/>
+            <wp:extent cx="5943600" cy="2971800"/>
             <wp:effectExtent b="0" l="0" r="0" t="0"/>
             <wp:docPr descr="" title="" id="1" name="Picture"/>
             <a:graphic>
               <a:graphicData uri="http://schemas.openxmlformats.org/drawingml/2006/picture">
                 <pic:pic>
                   <pic:nvPicPr>
-                    <pic:cNvPr descr="ch3_results_word_files/figure-docx/PCAs-3.png" id="0" name="Picture"/>
+                    <pic:cNvPr descr="ch3_results_word_files/figure-docx/PAST%20PCA-1.png" id="0" name="Picture"/>
                     <pic:cNvPicPr>
                       <a:picLocks noChangeArrowheads="1" noChangeAspect="1"/>
                     </pic:cNvPicPr>
                   </pic:nvPicPr>
                   <pic:blipFill>
-                    <a:blip r:embed="rId30"/>
+                    <a:blip r:embed="rId34"/>
                     <a:stretch>
                       <a:fillRect/>
                     </a:stretch>
@@ -1166,7 +1256,7 @@
                   <pic:spPr bwMode="auto">
                     <a:xfrm>
                       <a:off x="0" y="0"/>
-                      <a:ext cx="5943600" cy="4754880"/>
+                      <a:ext cx="5943600" cy="2971800"/>
                     </a:xfrm>
                     <a:prstGeom prst="rect">
                       <a:avLst/>
@@ -1184,23 +1274,202 @@
           </wp:inline>
         </w:drawing>
       </w:r>
+    </w:p>
+    <w:p>
+      <w:pPr>
+        <w:pStyle w:val="SourceCode"/>
+      </w:pPr>
+      <w:r>
+        <w:rPr>
+          <w:rStyle w:val="VerbatimChar"/>
+        </w:rPr>
+        <w:t xml:space="preserve">## </w:t>
+      </w:r>
+      <w:r>
+        <w:br w:type="textWrapping"/>
+      </w:r>
+      <w:r>
+        <w:rPr>
+          <w:rStyle w:val="VerbatimChar"/>
+        </w:rPr>
+        <w:t xml:space="preserve">## Call:</w:t>
+      </w:r>
+      <w:r>
+        <w:br w:type="textWrapping"/>
+      </w:r>
+      <w:r>
+        <w:rPr>
+          <w:rStyle w:val="VerbatimChar"/>
+        </w:rPr>
+        <w:t xml:space="preserve">## adonis(formula = value ~ ftemp + fpco2 + reef + ftemp:fpco2,      data = a.df.l, method = "eu") </w:t>
+      </w:r>
+      <w:r>
+        <w:br w:type="textWrapping"/>
+      </w:r>
+      <w:r>
+        <w:rPr>
+          <w:rStyle w:val="VerbatimChar"/>
+        </w:rPr>
+        <w:t xml:space="preserve">## </w:t>
+      </w:r>
+      <w:r>
+        <w:br w:type="textWrapping"/>
+      </w:r>
+      <w:r>
+        <w:rPr>
+          <w:rStyle w:val="VerbatimChar"/>
+        </w:rPr>
+        <w:t xml:space="preserve">## Permutation: free</w:t>
+      </w:r>
+      <w:r>
+        <w:br w:type="textWrapping"/>
+      </w:r>
+      <w:r>
+        <w:rPr>
+          <w:rStyle w:val="VerbatimChar"/>
+        </w:rPr>
+        <w:t xml:space="preserve">## Number of permutations: 999</w:t>
+      </w:r>
+      <w:r>
+        <w:br w:type="textWrapping"/>
+      </w:r>
+      <w:r>
+        <w:rPr>
+          <w:rStyle w:val="VerbatimChar"/>
+        </w:rPr>
+        <w:t xml:space="preserve">## </w:t>
+      </w:r>
+      <w:r>
+        <w:br w:type="textWrapping"/>
+      </w:r>
+      <w:r>
+        <w:rPr>
+          <w:rStyle w:val="VerbatimChar"/>
+        </w:rPr>
+        <w:t xml:space="preserve">## Terms added sequentially (first to last)</w:t>
+      </w:r>
+      <w:r>
+        <w:br w:type="textWrapping"/>
+      </w:r>
+      <w:r>
+        <w:rPr>
+          <w:rStyle w:val="VerbatimChar"/>
+        </w:rPr>
+        <w:t xml:space="preserve">## </w:t>
+      </w:r>
+      <w:r>
+        <w:br w:type="textWrapping"/>
+      </w:r>
+      <w:r>
+        <w:rPr>
+          <w:rStyle w:val="VerbatimChar"/>
+        </w:rPr>
+        <w:t xml:space="preserve">##              Df SumsOfSqs MeanSqs F.Model      R2 Pr(&gt;F)  </w:t>
+      </w:r>
+      <w:r>
+        <w:br w:type="textWrapping"/>
+      </w:r>
+      <w:r>
+        <w:rPr>
+          <w:rStyle w:val="VerbatimChar"/>
+        </w:rPr>
+        <w:t xml:space="preserve">## ftemp         1      4401  4401.1  4.1700 0.00972  0.046 *</w:t>
+      </w:r>
+      <w:r>
+        <w:br w:type="textWrapping"/>
+      </w:r>
+      <w:r>
+        <w:rPr>
+          <w:rStyle w:val="VerbatimChar"/>
+        </w:rPr>
+        <w:t xml:space="preserve">## fpco2         3     12017  4005.7  3.7953 0.02654  0.013 *</w:t>
+      </w:r>
+      <w:r>
+        <w:br w:type="textWrapping"/>
+      </w:r>
+      <w:r>
+        <w:rPr>
+          <w:rStyle w:val="VerbatimChar"/>
+        </w:rPr>
+        <w:t xml:space="preserve">## reef          1       116   116.4  0.1103 0.00026  0.741  </w:t>
+      </w:r>
+      <w:r>
+        <w:br w:type="textWrapping"/>
+      </w:r>
+      <w:r>
+        <w:rPr>
+          <w:rStyle w:val="VerbatimChar"/>
+        </w:rPr>
+        <w:t xml:space="preserve">## ftemp:fpco2   3      8889  2963.0  2.8074 0.01963  0.042 *</w:t>
+      </w:r>
+      <w:r>
+        <w:br w:type="textWrapping"/>
+      </w:r>
+      <w:r>
+        <w:rPr>
+          <w:rStyle w:val="VerbatimChar"/>
+        </w:rPr>
+        <w:t xml:space="preserve">## Residuals   405    427447  1055.4         0.94386         </w:t>
+      </w:r>
+      <w:r>
+        <w:br w:type="textWrapping"/>
+      </w:r>
+      <w:r>
+        <w:rPr>
+          <w:rStyle w:val="VerbatimChar"/>
+        </w:rPr>
+        <w:t xml:space="preserve">## Total       413    452871                 1.00000         </w:t>
+      </w:r>
+      <w:r>
+        <w:br w:type="textWrapping"/>
+      </w:r>
+      <w:r>
+        <w:rPr>
+          <w:rStyle w:val="VerbatimChar"/>
+        </w:rPr>
+        <w:t xml:space="preserve">## ---</w:t>
+      </w:r>
+      <w:r>
+        <w:br w:type="textWrapping"/>
+      </w:r>
+      <w:r>
+        <w:rPr>
+          <w:rStyle w:val="VerbatimChar"/>
+        </w:rPr>
+        <w:t xml:space="preserve">## Signif. codes:  0 '***' 0.001 '**' 0.01 '*' 0.05 '.' 0.1 ' ' 1</w:t>
+      </w:r>
+    </w:p>
+    <w:p>
+      <w:pPr>
+        <w:pStyle w:val="Heading1"/>
+      </w:pPr>
+      <w:bookmarkStart w:id="35" w:name="figure-3-gene-expression-by-reef-environment"/>
+      <w:bookmarkEnd w:id="35"/>
+      <w:r>
+        <w:t xml:space="preserve">Figure 3: Gene expression by reef environment</w:t>
+      </w:r>
+    </w:p>
+    <w:p>
+      <w:pPr>
+        <w:pStyle w:val="FigureWithCaption"/>
+      </w:pPr>
       <w:r>
         <w:drawing>
           <wp:inline>
-            <wp:extent cx="5943600" cy="4754880"/>
+            <wp:extent cx="2752374" cy="1834916"/>
             <wp:effectExtent b="0" l="0" r="0" t="0"/>
-            <wp:docPr descr="" title="" id="1" name="Picture"/>
+            <wp:docPr descr="A |  Host gene expression by treatment" title="" id="1" name="Picture"/>
             <a:graphic>
               <a:graphicData uri="http://schemas.openxmlformats.org/drawingml/2006/picture">
                 <pic:pic>
                   <pic:nvPicPr>
-                    <pic:cNvPr descr="ch3_results_word_files/figure-docx/PCAs-4.png" id="0" name="Picture"/>
+                    <pic:cNvPr descr="/Users/Colleen/ch3_phys_working/Host_PCA_03Jan20.png" id="0" name="Picture"/>
                     <pic:cNvPicPr>
                       <a:picLocks noChangeArrowheads="1" noChangeAspect="1"/>
                     </pic:cNvPicPr>
                   </pic:nvPicPr>
                   <pic:blipFill>
-                    <a:blip r:embed="rId31"/>
+                    <a:blip r:embed="rId36"/>
                     <a:stretch>
                       <a:fillRect/>
                     </a:stretch>
@@ -1208,7 +1477,7 @@
                   <pic:spPr bwMode="auto">
                     <a:xfrm>
                       <a:off x="0" y="0"/>
-                      <a:ext cx="5943600" cy="4754880"/>
+                      <a:ext cx="2752374" cy="1834916"/>
                     </a:xfrm>
                     <a:prstGeom prst="rect">
                       <a:avLst/>
@@ -1229,216 +1498,48 @@
     </w:p>
     <w:p>
       <w:pPr>
-        <w:pStyle w:val="SourceCode"/>
-      </w:pPr>
-      <w:r>
-        <w:rPr>
-          <w:rStyle w:val="VerbatimChar"/>
-        </w:rPr>
-        <w:t xml:space="preserve">## </w:t>
-      </w:r>
-      <w:r>
-        <w:br w:type="textWrapping"/>
-      </w:r>
-      <w:r>
-        <w:rPr>
-          <w:rStyle w:val="VerbatimChar"/>
-        </w:rPr>
-        <w:t xml:space="preserve">## Call:</w:t>
-      </w:r>
-      <w:r>
-        <w:br w:type="textWrapping"/>
-      </w:r>
-      <w:r>
-        <w:rPr>
-          <w:rStyle w:val="VerbatimChar"/>
-        </w:rPr>
-        <w:t xml:space="preserve">## adonis(formula = value ~ reef + ftemp + fpco2 + param + reef:param +      ftemp:param + fpco2:param, data = p.df.l, method = "eu") </w:t>
-      </w:r>
-      <w:r>
-        <w:br w:type="textWrapping"/>
-      </w:r>
-      <w:r>
-        <w:rPr>
-          <w:rStyle w:val="VerbatimChar"/>
-        </w:rPr>
-        <w:t xml:space="preserve">## </w:t>
-      </w:r>
-      <w:r>
-        <w:br w:type="textWrapping"/>
-      </w:r>
-      <w:r>
-        <w:rPr>
-          <w:rStyle w:val="VerbatimChar"/>
-        </w:rPr>
-        <w:t xml:space="preserve">## Permutation: free</w:t>
-      </w:r>
-      <w:r>
-        <w:br w:type="textWrapping"/>
-      </w:r>
-      <w:r>
-        <w:rPr>
-          <w:rStyle w:val="VerbatimChar"/>
-        </w:rPr>
-        <w:t xml:space="preserve">## Number of permutations: 999</w:t>
-      </w:r>
-      <w:r>
-        <w:br w:type="textWrapping"/>
-      </w:r>
-      <w:r>
-        <w:rPr>
-          <w:rStyle w:val="VerbatimChar"/>
-        </w:rPr>
-        <w:t xml:space="preserve">## </w:t>
-      </w:r>
-      <w:r>
-        <w:br w:type="textWrapping"/>
-      </w:r>
-      <w:r>
-        <w:rPr>
-          <w:rStyle w:val="VerbatimChar"/>
-        </w:rPr>
-        <w:t xml:space="preserve">## Terms added sequentially (first to last)</w:t>
-      </w:r>
-      <w:r>
-        <w:br w:type="textWrapping"/>
-      </w:r>
-      <w:r>
-        <w:rPr>
-          <w:rStyle w:val="VerbatimChar"/>
-        </w:rPr>
-        <w:t xml:space="preserve">## </w:t>
-      </w:r>
-      <w:r>
-        <w:br w:type="textWrapping"/>
-      </w:r>
-      <w:r>
-        <w:rPr>
-          <w:rStyle w:val="VerbatimChar"/>
-        </w:rPr>
-        <w:t xml:space="preserve">##              Df SumsOfSqs MeanSqs F.Model      R2 Pr(&gt;F)    </w:t>
-      </w:r>
-      <w:r>
-        <w:br w:type="textWrapping"/>
-      </w:r>
-      <w:r>
-        <w:rPr>
-          <w:rStyle w:val="VerbatimChar"/>
-        </w:rPr>
-        <w:t xml:space="preserve">## reef          1     10809   10809   8.252 0.00709  0.007 ** </w:t>
-      </w:r>
-      <w:r>
-        <w:br w:type="textWrapping"/>
-      </w:r>
-      <w:r>
-        <w:rPr>
-          <w:rStyle w:val="VerbatimChar"/>
-        </w:rPr>
-        <w:t xml:space="preserve">## ftemp         1     18776   18776  14.333 0.01231  0.001 ***</w:t>
-      </w:r>
-      <w:r>
-        <w:br w:type="textWrapping"/>
-      </w:r>
-      <w:r>
-        <w:rPr>
-          <w:rStyle w:val="VerbatimChar"/>
-        </w:rPr>
-        <w:t xml:space="preserve">## fpco2         3     31998   10666   8.142 0.02098  0.001 ***</w:t>
-      </w:r>
-      <w:r>
-        <w:br w:type="textWrapping"/>
-      </w:r>
-      <w:r>
-        <w:rPr>
-          <w:rStyle w:val="VerbatimChar"/>
-        </w:rPr>
-        <w:t xml:space="preserve">## param         5    600292  120058  91.650 0.39353  0.001 ***</w:t>
-      </w:r>
-      <w:r>
-        <w:br w:type="textWrapping"/>
-      </w:r>
-      <w:r>
-        <w:rPr>
-          <w:rStyle w:val="VerbatimChar"/>
-        </w:rPr>
-        <w:t xml:space="preserve">## reef:param    5     50718   10144   7.743 0.03325  0.001 ***</w:t>
-      </w:r>
-      <w:r>
-        <w:br w:type="textWrapping"/>
-      </w:r>
-      <w:r>
-        <w:rPr>
-          <w:rStyle w:val="VerbatimChar"/>
-        </w:rPr>
-        <w:t xml:space="preserve">## ftemp:param   5     85223   17045  13.011 0.05587  0.001 ***</w:t>
-      </w:r>
-      <w:r>
-        <w:br w:type="textWrapping"/>
-      </w:r>
-      <w:r>
-        <w:rPr>
-          <w:rStyle w:val="VerbatimChar"/>
-        </w:rPr>
-        <w:t xml:space="preserve">## fpco2:param  15    153837   10256   7.829 0.10085  0.001 ***</w:t>
-      </w:r>
-      <w:r>
-        <w:br w:type="textWrapping"/>
-      </w:r>
-      <w:r>
-        <w:rPr>
-          <w:rStyle w:val="VerbatimChar"/>
-        </w:rPr>
-        <w:t xml:space="preserve">## Residuals   438    573767    1310         0.37614           </w:t>
-      </w:r>
-      <w:r>
-        <w:br w:type="textWrapping"/>
-      </w:r>
-      <w:r>
-        <w:rPr>
-          <w:rStyle w:val="VerbatimChar"/>
-        </w:rPr>
-        <w:t xml:space="preserve">## Total       473   1525422                 1.00000           </w:t>
-      </w:r>
-      <w:r>
-        <w:br w:type="textWrapping"/>
-      </w:r>
-      <w:r>
-        <w:rPr>
-          <w:rStyle w:val="VerbatimChar"/>
-        </w:rPr>
-        <w:t xml:space="preserve">## ---</w:t>
-      </w:r>
-      <w:r>
-        <w:br w:type="textWrapping"/>
-      </w:r>
-      <w:r>
-        <w:rPr>
-          <w:rStyle w:val="VerbatimChar"/>
-        </w:rPr>
-        <w:t xml:space="preserve">## Signif. codes:  0 '***' 0.001 '**' 0.01 '*' 0.05 '.' 0.1 ' ' 1</w:t>
+        <w:pStyle w:val="ImageCaption"/>
+      </w:pPr>
+      <w:r>
+        <w:rPr>
+          <w:b/>
+        </w:rPr>
+        <w:t xml:space="preserve">A |</w:t>
+      </w:r>
+      <w:r>
+        <w:rPr>
+          <w:b/>
+        </w:rPr>
+        <w:t xml:space="preserve"> </w:t>
+      </w:r>
+      <w:r>
+        <w:t xml:space="preserve"> </w:t>
+      </w:r>
+      <w:r>
+        <w:t xml:space="preserve">Host gene expression by treatment</w:t>
       </w:r>
     </w:p>
     <w:p>
       <w:pPr>
-        <w:pStyle w:val="FirstParagraph"/>
+        <w:pStyle w:val="FigureWithCaption"/>
       </w:pPr>
       <w:r>
         <w:drawing>
           <wp:inline>
-            <wp:extent cx="5943600" cy="4754880"/>
+            <wp:extent cx="2752374" cy="1834916"/>
             <wp:effectExtent b="0" l="0" r="0" t="0"/>
-            <wp:docPr descr="" title="" id="1" name="Picture"/>
+            <wp:docPr descr="B |  Endosymbiont gene expression by treatment" title="" id="1" name="Picture"/>
             <a:graphic>
               <a:graphicData uri="http://schemas.openxmlformats.org/drawingml/2006/picture">
                 <pic:pic>
                   <pic:nvPicPr>
-                    <pic:cNvPr descr="ch3_results_word_files/figure-docx/PCAs-5.png" id="0" name="Picture"/>
+                    <pic:cNvPr descr="/Users/Colleen/ch3_phys_working/Symbiont_PCA_03Jan20.png" id="0" name="Picture"/>
                     <pic:cNvPicPr>
                       <a:picLocks noChangeArrowheads="1" noChangeAspect="1"/>
                     </pic:cNvPicPr>
                   </pic:nvPicPr>
                   <pic:blipFill>
-                    <a:blip r:embed="rId32"/>
+                    <a:blip r:embed="rId37"/>
                     <a:stretch>
                       <a:fillRect/>
                     </a:stretch>
@@ -1446,7 +1547,7 @@
                   <pic:spPr bwMode="auto">
                     <a:xfrm>
                       <a:off x="0" y="0"/>
-                      <a:ext cx="5943600" cy="4754880"/>
+                      <a:ext cx="2752374" cy="1834916"/>
                     </a:xfrm>
                     <a:prstGeom prst="rect">
                       <a:avLst/>
@@ -1464,23 +1565,66 @@
           </wp:inline>
         </w:drawing>
       </w:r>
+    </w:p>
+    <w:p>
+      <w:pPr>
+        <w:pStyle w:val="ImageCaption"/>
+      </w:pPr>
+      <w:r>
+        <w:rPr>
+          <w:b/>
+        </w:rPr>
+        <w:t xml:space="preserve">B |</w:t>
+      </w:r>
+      <w:r>
+        <w:rPr>
+          <w:b/>
+        </w:rPr>
+        <w:t xml:space="preserve"> </w:t>
+      </w:r>
+      <w:r>
+        <w:t xml:space="preserve"> </w:t>
+      </w:r>
+      <w:r>
+        <w:t xml:space="preserve">Endosymbiont gene expression by treatment</w:t>
+      </w:r>
+    </w:p>
+    <w:p>
+      <w:pPr>
+        <w:pStyle w:val="BodyText"/>
+      </w:pPr>
+    </w:p>
+    <w:p>
+      <w:pPr>
+        <w:pStyle w:val="Heading1"/>
+      </w:pPr>
+      <w:bookmarkStart w:id="38" w:name="figure-4-differentially-expressed-genes-by-treatment"/>
+      <w:bookmarkEnd w:id="38"/>
+      <w:r>
+        <w:t xml:space="preserve">Figure 4: Differentially expressed genes by treatment</w:t>
+      </w:r>
+    </w:p>
+    <w:p>
+      <w:pPr>
+        <w:pStyle w:val="FigureWithCaption"/>
+      </w:pPr>
       <w:r>
         <w:drawing>
           <wp:inline>
-            <wp:extent cx="5943600" cy="4754880"/>
+            <wp:extent cx="3211103" cy="2293645"/>
             <wp:effectExtent b="0" l="0" r="0" t="0"/>
-            <wp:docPr descr="" title="" id="1" name="Picture"/>
+            <wp:docPr descr="A |  Host significantly differentially expressed genes" title="" id="1" name="Picture"/>
             <a:graphic>
               <a:graphicData uri="http://schemas.openxmlformats.org/drawingml/2006/picture">
                 <pic:pic>
                   <pic:nvPicPr>
-                    <pic:cNvPr descr="ch3_results_word_files/figure-docx/PCAs-6.png" id="0" name="Picture"/>
+                    <pic:cNvPr descr="/Users/Colleen/ch3_phys_working/Host_DEG_03Jan20.png" id="0" name="Picture"/>
                     <pic:cNvPicPr>
                       <a:picLocks noChangeArrowheads="1" noChangeAspect="1"/>
                     </pic:cNvPicPr>
                   </pic:nvPicPr>
                   <pic:blipFill>
-                    <a:blip r:embed="rId33"/>
+                    <a:blip r:embed="rId39"/>
                     <a:stretch>
                       <a:fillRect/>
                     </a:stretch>
@@ -1488,7 +1632,7 @@
                   <pic:spPr bwMode="auto">
                     <a:xfrm>
                       <a:off x="0" y="0"/>
-                      <a:ext cx="5943600" cy="4754880"/>
+                      <a:ext cx="3211103" cy="2293645"/>
                     </a:xfrm>
                     <a:prstGeom prst="rect">
                       <a:avLst/>
@@ -1506,23 +1650,51 @@
           </wp:inline>
         </w:drawing>
       </w:r>
+    </w:p>
+    <w:p>
+      <w:pPr>
+        <w:pStyle w:val="ImageCaption"/>
+      </w:pPr>
+      <w:r>
+        <w:rPr>
+          <w:b/>
+        </w:rPr>
+        <w:t xml:space="preserve">A |</w:t>
+      </w:r>
+      <w:r>
+        <w:rPr>
+          <w:b/>
+        </w:rPr>
+        <w:t xml:space="preserve"> </w:t>
+      </w:r>
+      <w:r>
+        <w:t xml:space="preserve"> </w:t>
+      </w:r>
+      <w:r>
+        <w:t xml:space="preserve">Host significantly differentially expressed genes</w:t>
+      </w:r>
+    </w:p>
+    <w:p>
+      <w:pPr>
+        <w:pStyle w:val="FigureWithCaption"/>
+      </w:pPr>
       <w:r>
         <w:drawing>
           <wp:inline>
-            <wp:extent cx="5943600" cy="4754880"/>
+            <wp:extent cx="3211103" cy="2293645"/>
             <wp:effectExtent b="0" l="0" r="0" t="0"/>
-            <wp:docPr descr="" title="" id="1" name="Picture"/>
+            <wp:docPr descr="B |  Endosymbiont significantly differentially expressed genes" title="" id="1" name="Picture"/>
             <a:graphic>
               <a:graphicData uri="http://schemas.openxmlformats.org/drawingml/2006/picture">
                 <pic:pic>
                   <pic:nvPicPr>
-                    <pic:cNvPr descr="ch3_results_word_files/figure-docx/PCAs-7.png" id="0" name="Picture"/>
+                    <pic:cNvPr descr="/Users/Colleen/ch3_phys_working/Symbiont_DEG_03Jan20.png" id="0" name="Picture"/>
                     <pic:cNvPicPr>
                       <a:picLocks noChangeArrowheads="1" noChangeAspect="1"/>
                     </pic:cNvPicPr>
                   </pic:nvPicPr>
                   <pic:blipFill>
-                    <a:blip r:embed="rId34"/>
+                    <a:blip r:embed="rId40"/>
                     <a:stretch>
                       <a:fillRect/>
                     </a:stretch>
@@ -1530,7 +1702,7 @@
                   <pic:spPr bwMode="auto">
                     <a:xfrm>
                       <a:off x="0" y="0"/>
-                      <a:ext cx="5943600" cy="4754880"/>
+                      <a:ext cx="3211103" cy="2293645"/>
                     </a:xfrm>
                     <a:prstGeom prst="rect">
                       <a:avLst/>
@@ -1551,356 +1723,53 @@
     </w:p>
     <w:p>
       <w:pPr>
-        <w:pStyle w:val="SourceCode"/>
-      </w:pPr>
-      <w:r>
-        <w:rPr>
-          <w:rStyle w:val="VerbatimChar"/>
-        </w:rPr>
-        <w:t xml:space="preserve">## </w:t>
-      </w:r>
-      <w:r>
-        <w:br w:type="textWrapping"/>
-      </w:r>
-      <w:r>
-        <w:rPr>
-          <w:rStyle w:val="VerbatimChar"/>
-        </w:rPr>
-        <w:t xml:space="preserve">## Call:</w:t>
-      </w:r>
-      <w:r>
-        <w:br w:type="textWrapping"/>
-      </w:r>
-      <w:r>
-        <w:rPr>
-          <w:rStyle w:val="VerbatimChar"/>
-        </w:rPr>
-        <w:t xml:space="preserve">## adonis(formula = value ~ ftemp + fpco2 + param + ftemp:param +      fpco2:param, data = a.df.l, method = "eu") </w:t>
-      </w:r>
-      <w:r>
-        <w:br w:type="textWrapping"/>
-      </w:r>
-      <w:r>
-        <w:rPr>
-          <w:rStyle w:val="VerbatimChar"/>
-        </w:rPr>
-        <w:t xml:space="preserve">## </w:t>
-      </w:r>
-      <w:r>
-        <w:br w:type="textWrapping"/>
-      </w:r>
-      <w:r>
-        <w:rPr>
-          <w:rStyle w:val="VerbatimChar"/>
-        </w:rPr>
-        <w:t xml:space="preserve">## Permutation: free</w:t>
-      </w:r>
-      <w:r>
-        <w:br w:type="textWrapping"/>
-      </w:r>
-      <w:r>
-        <w:rPr>
-          <w:rStyle w:val="VerbatimChar"/>
-        </w:rPr>
-        <w:t xml:space="preserve">## Number of permutations: 999</w:t>
-      </w:r>
-      <w:r>
-        <w:br w:type="textWrapping"/>
-      </w:r>
-      <w:r>
-        <w:rPr>
-          <w:rStyle w:val="VerbatimChar"/>
-        </w:rPr>
-        <w:t xml:space="preserve">## </w:t>
-      </w:r>
-      <w:r>
-        <w:br w:type="textWrapping"/>
-      </w:r>
-      <w:r>
-        <w:rPr>
-          <w:rStyle w:val="VerbatimChar"/>
-        </w:rPr>
-        <w:t xml:space="preserve">## Terms added sequentially (first to last)</w:t>
-      </w:r>
-      <w:r>
-        <w:br w:type="textWrapping"/>
-      </w:r>
-      <w:r>
-        <w:rPr>
-          <w:rStyle w:val="VerbatimChar"/>
-        </w:rPr>
-        <w:t xml:space="preserve">## </w:t>
-      </w:r>
-      <w:r>
-        <w:br w:type="textWrapping"/>
-      </w:r>
-      <w:r>
-        <w:rPr>
-          <w:rStyle w:val="VerbatimChar"/>
-        </w:rPr>
-        <w:t xml:space="preserve">##              Df SumsOfSqs MeanSqs F.Model      R2 Pr(&gt;F)    </w:t>
-      </w:r>
-      <w:r>
-        <w:br w:type="textWrapping"/>
-      </w:r>
-      <w:r>
-        <w:rPr>
-          <w:rStyle w:val="VerbatimChar"/>
-        </w:rPr>
-        <w:t xml:space="preserve">## ftemp         1      3111    3111    9.46 0.00376  0.002 ** </w:t>
-      </w:r>
-      <w:r>
-        <w:br w:type="textWrapping"/>
-      </w:r>
-      <w:r>
-        <w:rPr>
-          <w:rStyle w:val="VerbatimChar"/>
-        </w:rPr>
-        <w:t xml:space="preserve">## fpco2         3     14260    4753   14.45 0.01722  0.001 ***</w:t>
-      </w:r>
-      <w:r>
-        <w:br w:type="textWrapping"/>
-      </w:r>
-      <w:r>
-        <w:rPr>
-          <w:rStyle w:val="VerbatimChar"/>
-        </w:rPr>
-        <w:t xml:space="preserve">## param         5    559386  111877  340.08 0.67541  0.001 ***</w:t>
-      </w:r>
-      <w:r>
-        <w:br w:type="textWrapping"/>
-      </w:r>
-      <w:r>
-        <w:rPr>
-          <w:rStyle w:val="VerbatimChar"/>
-        </w:rPr>
-        <w:t xml:space="preserve">## ftemp:param   5     13795    2759    8.39 0.01666  0.001 ***</w:t>
-      </w:r>
-      <w:r>
-        <w:br w:type="textWrapping"/>
-      </w:r>
-      <w:r>
-        <w:rPr>
-          <w:rStyle w:val="VerbatimChar"/>
-        </w:rPr>
-        <w:t xml:space="preserve">## fpco2:param  15     65936    4396   13.36 0.07961  0.001 ***</w:t>
-      </w:r>
-      <w:r>
-        <w:br w:type="textWrapping"/>
-      </w:r>
-      <w:r>
-        <w:rPr>
-          <w:rStyle w:val="VerbatimChar"/>
-        </w:rPr>
-        <w:t xml:space="preserve">## Residuals   522    171723     329         0.20734           </w:t>
-      </w:r>
-      <w:r>
-        <w:br w:type="textWrapping"/>
-      </w:r>
-      <w:r>
-        <w:rPr>
-          <w:rStyle w:val="VerbatimChar"/>
-        </w:rPr>
-        <w:t xml:space="preserve">## Total       551    828211                 1.00000           </w:t>
-      </w:r>
-      <w:r>
-        <w:br w:type="textWrapping"/>
-      </w:r>
-      <w:r>
-        <w:rPr>
-          <w:rStyle w:val="VerbatimChar"/>
-        </w:rPr>
-        <w:t xml:space="preserve">## ---</w:t>
-      </w:r>
-      <w:r>
-        <w:br w:type="textWrapping"/>
-      </w:r>
-      <w:r>
-        <w:rPr>
-          <w:rStyle w:val="VerbatimChar"/>
-        </w:rPr>
-        <w:t xml:space="preserve">## Signif. codes:  0 '***' 0.001 '**' 0.01 '*' 0.05 '.' 0.1 ' ' 1</w:t>
+        <w:pStyle w:val="ImageCaption"/>
+      </w:pPr>
+      <w:r>
+        <w:rPr>
+          <w:b/>
+        </w:rPr>
+        <w:t xml:space="preserve">B |</w:t>
+      </w:r>
+      <w:r>
+        <w:rPr>
+          <w:b/>
+        </w:rPr>
+        <w:t xml:space="preserve"> </w:t>
+      </w:r>
+      <w:r>
+        <w:t xml:space="preserve"> </w:t>
+      </w:r>
+      <w:r>
+        <w:t xml:space="preserve">Endosymbiont significantly differentially expressed genes</w:t>
       </w:r>
     </w:p>
     <w:p>
       <w:pPr>
-        <w:pStyle w:val="FirstParagraph"/>
-      </w:pPr>
-      <w:r>
-        <w:drawing>
-          <wp:inline>
-            <wp:extent cx="5943600" cy="4754880"/>
-            <wp:effectExtent b="0" l="0" r="0" t="0"/>
-            <wp:docPr descr="" title="" id="1" name="Picture"/>
-            <a:graphic>
-              <a:graphicData uri="http://schemas.openxmlformats.org/drawingml/2006/picture">
-                <pic:pic>
-                  <pic:nvPicPr>
-                    <pic:cNvPr descr="ch3_results_word_files/figure-docx/PCAs-8.png" id="0" name="Picture"/>
-                    <pic:cNvPicPr>
-                      <a:picLocks noChangeArrowheads="1" noChangeAspect="1"/>
-                    </pic:cNvPicPr>
-                  </pic:nvPicPr>
-                  <pic:blipFill>
-                    <a:blip r:embed="rId35"/>
-                    <a:stretch>
-                      <a:fillRect/>
-                    </a:stretch>
-                  </pic:blipFill>
-                  <pic:spPr bwMode="auto">
-                    <a:xfrm>
-                      <a:off x="0" y="0"/>
-                      <a:ext cx="5943600" cy="4754880"/>
-                    </a:xfrm>
-                    <a:prstGeom prst="rect">
-                      <a:avLst/>
-                    </a:prstGeom>
-                    <a:noFill/>
-                    <a:ln w="9525">
-                      <a:noFill/>
-                      <a:headEnd/>
-                      <a:tailEnd/>
-                    </a:ln>
-                  </pic:spPr>
-                </pic:pic>
-              </a:graphicData>
-            </a:graphic>
-          </wp:inline>
-        </w:drawing>
-      </w:r>
-      <w:r>
-        <w:drawing>
-          <wp:inline>
-            <wp:extent cx="5943600" cy="4754880"/>
-            <wp:effectExtent b="0" l="0" r="0" t="0"/>
-            <wp:docPr descr="" title="" id="1" name="Picture"/>
-            <a:graphic>
-              <a:graphicData uri="http://schemas.openxmlformats.org/drawingml/2006/picture">
-                <pic:pic>
-                  <pic:nvPicPr>
-                    <pic:cNvPr descr="ch3_results_word_files/figure-docx/PCAs-9.png" id="0" name="Picture"/>
-                    <pic:cNvPicPr>
-                      <a:picLocks noChangeArrowheads="1" noChangeAspect="1"/>
-                    </pic:cNvPicPr>
-                  </pic:nvPicPr>
-                  <pic:blipFill>
-                    <a:blip r:embed="rId36"/>
-                    <a:stretch>
-                      <a:fillRect/>
-                    </a:stretch>
-                  </pic:blipFill>
-                  <pic:spPr bwMode="auto">
-                    <a:xfrm>
-                      <a:off x="0" y="0"/>
-                      <a:ext cx="5943600" cy="4754880"/>
-                    </a:xfrm>
-                    <a:prstGeom prst="rect">
-                      <a:avLst/>
-                    </a:prstGeom>
-                    <a:noFill/>
-                    <a:ln w="9525">
-                      <a:noFill/>
-                      <a:headEnd/>
-                      <a:tailEnd/>
-                    </a:ln>
-                  </pic:spPr>
-                </pic:pic>
-              </a:graphicData>
-            </a:graphic>
-          </wp:inline>
-        </w:drawing>
-      </w:r>
-      <w:r>
-        <w:drawing>
-          <wp:inline>
-            <wp:extent cx="5943600" cy="4754880"/>
-            <wp:effectExtent b="0" l="0" r="0" t="0"/>
-            <wp:docPr descr="" title="" id="1" name="Picture"/>
-            <a:graphic>
-              <a:graphicData uri="http://schemas.openxmlformats.org/drawingml/2006/picture">
-                <pic:pic>
-                  <pic:nvPicPr>
-                    <pic:cNvPr descr="ch3_results_word_files/figure-docx/PCAs-10.png" id="0" name="Picture"/>
-                    <pic:cNvPicPr>
-                      <a:picLocks noChangeArrowheads="1" noChangeAspect="1"/>
-                    </pic:cNvPicPr>
-                  </pic:nvPicPr>
-                  <pic:blipFill>
-                    <a:blip r:embed="rId37"/>
-                    <a:stretch>
-                      <a:fillRect/>
-                    </a:stretch>
-                  </pic:blipFill>
-                  <pic:spPr bwMode="auto">
-                    <a:xfrm>
-                      <a:off x="0" y="0"/>
-                      <a:ext cx="5943600" cy="4754880"/>
-                    </a:xfrm>
-                    <a:prstGeom prst="rect">
-                      <a:avLst/>
-                    </a:prstGeom>
-                    <a:noFill/>
-                    <a:ln w="9525">
-                      <a:noFill/>
-                      <a:headEnd/>
-                      <a:tailEnd/>
-                    </a:ln>
-                  </pic:spPr>
-                </pic:pic>
-              </a:graphicData>
-            </a:graphic>
-          </wp:inline>
-        </w:drawing>
-      </w:r>
-      <w:r>
-        <w:drawing>
-          <wp:inline>
-            <wp:extent cx="5943600" cy="4754880"/>
-            <wp:effectExtent b="0" l="0" r="0" t="0"/>
-            <wp:docPr descr="" title="" id="1" name="Picture"/>
-            <a:graphic>
-              <a:graphicData uri="http://schemas.openxmlformats.org/drawingml/2006/picture">
-                <pic:pic>
-                  <pic:nvPicPr>
-                    <pic:cNvPr descr="ch3_results_word_files/figure-docx/PCAs-11.png" id="0" name="Picture"/>
-                    <pic:cNvPicPr>
-                      <a:picLocks noChangeArrowheads="1" noChangeAspect="1"/>
-                    </pic:cNvPicPr>
-                  </pic:nvPicPr>
-                  <pic:blipFill>
-                    <a:blip r:embed="rId38"/>
-                    <a:stretch>
-                      <a:fillRect/>
-                    </a:stretch>
-                  </pic:blipFill>
-                  <pic:spPr bwMode="auto">
-                    <a:xfrm>
-                      <a:off x="0" y="0"/>
-                      <a:ext cx="5943600" cy="4754880"/>
-                    </a:xfrm>
-                    <a:prstGeom prst="rect">
-                      <a:avLst/>
-                    </a:prstGeom>
-                    <a:noFill/>
-                    <a:ln w="9525">
-                      <a:noFill/>
-                      <a:headEnd/>
-                      <a:tailEnd/>
-                    </a:ln>
-                  </pic:spPr>
-                </pic:pic>
-              </a:graphicData>
-            </a:graphic>
-          </wp:inline>
-        </w:drawing>
+        <w:pStyle w:val="BodyText"/>
+      </w:pPr>
+      <w:r>
+        <w:t xml:space="preserve"> </w:t>
+      </w:r>
+      <w:r>
+        <w:t xml:space="preserve"> </w:t>
       </w:r>
     </w:p>
     <w:p>
       <w:pPr>
-        <w:pStyle w:val="BodyText"/>
-      </w:pPr>
-      <w:r>
-        <w:t xml:space="preserve"> </w:t>
+        <w:pStyle w:val="SourceCode"/>
+      </w:pPr>
+      <w:r>
+        <w:rPr>
+          <w:rStyle w:val="KeywordTok"/>
+        </w:rPr>
+        <w:t xml:space="preserve">sessionInfo</w:t>
+      </w:r>
+      <w:r>
+        <w:rPr>
+          <w:rStyle w:val="NormalTok"/>
+        </w:rPr>
+        <w:t xml:space="preserve">()</w:t>
       </w:r>
     </w:p>
     <w:p>
@@ -1909,23 +1778,6 @@
       </w:pPr>
       <w:r>
         <w:rPr>
-          <w:rStyle w:val="KeywordTok"/>
-        </w:rPr>
-        <w:t xml:space="preserve">sessionInfo</w:t>
-      </w:r>
-      <w:r>
-        <w:rPr>
-          <w:rStyle w:val="NormalTok"/>
-        </w:rPr>
-        <w:t xml:space="preserve">()</w:t>
-      </w:r>
-    </w:p>
-    <w:p>
-      <w:pPr>
-        <w:pStyle w:val="SourceCode"/>
-      </w:pPr>
-      <w:r>
-        <w:rPr>
           <w:rStyle w:val="VerbatimChar"/>
         </w:rPr>
         <w:t xml:space="preserve">## R version 3.5.2 (2018-12-20)</w:t>
@@ -2072,52 +1924,52 @@
         <w:rPr>
           <w:rStyle w:val="VerbatimChar"/>
         </w:rPr>
-        <w:t xml:space="preserve">##  [1] ggbiplot_0.55    scales_1.0.0     magick_2.2       lme4_1.1-21     </w:t>
-      </w:r>
-      <w:r>
-        <w:br w:type="textWrapping"/>
-      </w:r>
-      <w:r>
-        <w:rPr>
-          <w:rStyle w:val="VerbatimChar"/>
-        </w:rPr>
-        <w:t xml:space="preserve">##  [5] Matrix_1.2-17    kableExtra_1.1.0 ggfortify_0.4.7  cowplot_1.0.0   </w:t>
-      </w:r>
-      <w:r>
-        <w:br w:type="textWrapping"/>
-      </w:r>
-      <w:r>
-        <w:rPr>
-          <w:rStyle w:val="VerbatimChar"/>
-        </w:rPr>
-        <w:t xml:space="preserve">##  [9] Rmisc_1.5        plyr_1.8.4       shiny_1.4.0      vegan_2.5-6     </w:t>
-      </w:r>
-      <w:r>
-        <w:br w:type="textWrapping"/>
-      </w:r>
-      <w:r>
-        <w:rPr>
-          <w:rStyle w:val="VerbatimChar"/>
-        </w:rPr>
-        <w:t xml:space="preserve">## [13] lattice_0.20-38  permute_0.9-5    forcats_0.4.0    stringr_1.4.0   </w:t>
-      </w:r>
-      <w:r>
-        <w:br w:type="textWrapping"/>
-      </w:r>
-      <w:r>
-        <w:rPr>
-          <w:rStyle w:val="VerbatimChar"/>
-        </w:rPr>
-        <w:t xml:space="preserve">## [17] purrr_0.3.3      tibble_2.1.3     tidyverse_1.2.1  plotly_4.9.0    </w:t>
-      </w:r>
-      <w:r>
-        <w:br w:type="textWrapping"/>
-      </w:r>
-      <w:r>
-        <w:rPr>
-          <w:rStyle w:val="VerbatimChar"/>
-        </w:rPr>
-        <w:t xml:space="preserve">## [21] openxlsx_4.1.0.1 tidyr_1.0.0      dplyr_0.8.3      ggplot2_3.2.1   </w:t>
+        <w:t xml:space="preserve">##  [1] magick_2.2       lme4_1.1-21      Matrix_1.2-17    kableExtra_1.1.0</w:t>
+      </w:r>
+      <w:r>
+        <w:br w:type="textWrapping"/>
+      </w:r>
+      <w:r>
+        <w:rPr>
+          <w:rStyle w:val="VerbatimChar"/>
+        </w:rPr>
+        <w:t xml:space="preserve">##  [5] ggfortify_0.4.7  cowplot_1.0.0    Rmisc_1.5        shiny_1.4.0     </w:t>
+      </w:r>
+      <w:r>
+        <w:br w:type="textWrapping"/>
+      </w:r>
+      <w:r>
+        <w:rPr>
+          <w:rStyle w:val="VerbatimChar"/>
+        </w:rPr>
+        <w:t xml:space="preserve">##  [9] vegan_2.5-6      lattice_0.20-38  permute_0.9-5    forcats_0.4.0   </w:t>
+      </w:r>
+      <w:r>
+        <w:br w:type="textWrapping"/>
+      </w:r>
+      <w:r>
+        <w:rPr>
+          <w:rStyle w:val="VerbatimChar"/>
+        </w:rPr>
+        <w:t xml:space="preserve">## [13] stringr_1.4.0    purrr_0.3.3      tibble_2.1.3     tidyverse_1.2.1 </w:t>
+      </w:r>
+      <w:r>
+        <w:br w:type="textWrapping"/>
+      </w:r>
+      <w:r>
+        <w:rPr>
+          <w:rStyle w:val="VerbatimChar"/>
+        </w:rPr>
+        <w:t xml:space="preserve">## [17] plotly_4.9.0     openxlsx_4.1.0.1 tidyr_1.0.0      ggbiplot_0.55   </w:t>
+      </w:r>
+      <w:r>
+        <w:br w:type="textWrapping"/>
+      </w:r>
+      <w:r>
+        <w:rPr>
+          <w:rStyle w:val="VerbatimChar"/>
+        </w:rPr>
+        <w:t xml:space="preserve">## [21] scales_1.0.0     plyr_1.8.4       dplyr_0.8.3      ggplot2_3.2.1   </w:t>
       </w:r>
       <w:r>
         <w:br w:type="textWrapping"/>
@@ -2745,7 +2597,7 @@
     </w:lvl>
   </w:abstractNum>
   <w:abstractNum w:abstractNumId="990">
-    <w:nsid w:val="1274de12"/>
+    <w:nsid w:val="7bfae4b5"/>
     <w:multiLevelType w:val="multilevel"/>
     <w:lvl w:ilvl="0">
       <w:numFmt w:val="bullet"/>

</xml_diff>